<commit_message>
All up to date, missing Dashboard
</commit_message>
<xml_diff>
--- a/Report2018-2019.docx
+++ b/Report2018-2019.docx
@@ -14,52 +14,123 @@
         <w:pStyle w:val="TituloFicha"/>
         <w:spacing w:line="240" w:lineRule="auto"/>
         <w:rPr>
-          <w:lang w:val="en-GB"/>
+          <w:lang w:val="pt-PT"/>
+        </w:rPr>
+      </w:pPr>
+      <w:r>
+        <w:rPr>
+          <w:lang w:val="pt-PT"/>
+        </w:rPr>
+        <w:t>Projeto</w:t>
+      </w:r>
+    </w:p>
+    <w:p>
+      <w:pPr>
+        <w:rPr>
+          <w:lang w:val="pt-PT"/>
+        </w:rPr>
+      </w:pPr>
+    </w:p>
+    <w:p>
+      <w:pPr>
+        <w:rPr>
+          <w:lang w:val="pt-PT"/>
+        </w:rPr>
+      </w:pPr>
+    </w:p>
+    <w:p>
+      <w:pPr>
+        <w:rPr>
+          <w:lang w:val="pt-PT"/>
+        </w:rPr>
+      </w:pPr>
+    </w:p>
+    <w:p>
+      <w:pPr>
+        <w:rPr>
+          <w:lang w:val="pt-PT"/>
+        </w:rPr>
+      </w:pPr>
+    </w:p>
+    <w:p>
+      <w:pPr>
+        <w:rPr>
+          <w:lang w:val="pt-PT"/>
+        </w:rPr>
+      </w:pPr>
+    </w:p>
+    <w:p>
+      <w:pPr>
+        <w:rPr>
+          <w:lang w:val="pt-PT"/>
+        </w:rPr>
+      </w:pPr>
+    </w:p>
+    <w:p>
+      <w:pPr>
+        <w:rPr>
+          <w:lang w:val="pt-PT"/>
+        </w:rPr>
+      </w:pPr>
+    </w:p>
+    <w:p>
+      <w:pPr>
+        <w:rPr>
+          <w:lang w:val="pt-PT"/>
+        </w:rPr>
+      </w:pPr>
+    </w:p>
+    <w:p>
+      <w:pPr>
+        <w:pStyle w:val="Ttulo"/>
+        <w:rPr>
+          <w:lang w:val="pt-PT"/>
         </w:rPr>
       </w:pPr>
       <w:proofErr w:type="spellStart"/>
       <w:r>
         <w:rPr>
-          <w:lang w:val="en-GB"/>
-        </w:rPr>
-        <w:t>Project</w:t>
-      </w:r>
-      <w:r>
-        <w:rPr>
-          <w:lang w:val="en-GB"/>
-        </w:rPr>
-        <w:t>o</w:t>
+          <w:lang w:val="pt-PT"/>
+        </w:rPr>
+        <w:t>CampusPark</w:t>
       </w:r>
       <w:proofErr w:type="spellEnd"/>
-    </w:p>
-    <w:p/>
-    <w:p/>
-    <w:p/>
-    <w:p/>
-    <w:p/>
-    <w:p/>
-    <w:p/>
-    <w:p/>
-    <w:p>
-      <w:pPr>
-        <w:pStyle w:val="Ttulo"/>
-      </w:pPr>
+      <w:r>
+        <w:rPr>
+          <w:lang w:val="pt-PT"/>
+        </w:rPr>
+        <w:t xml:space="preserve"> – </w:t>
+      </w:r>
       <w:proofErr w:type="spellStart"/>
       <w:r>
-        <w:t>CampusPark</w:t>
+        <w:rPr>
+          <w:lang w:val="pt-PT"/>
+        </w:rPr>
+        <w:t>Smart</w:t>
       </w:r>
       <w:proofErr w:type="spellEnd"/>
       <w:r>
-        <w:t xml:space="preserve"> – </w:t>
-      </w:r>
-      <w:r>
-        <w:t xml:space="preserve">Smart Campus Parking </w:t>
-      </w:r>
-      <w:r>
+        <w:rPr>
+          <w:lang w:val="pt-PT"/>
+        </w:rPr>
+        <w:t xml:space="preserve"> Campus Parking </w:t>
+      </w:r>
+      <w:proofErr w:type="spellStart"/>
+      <w:r>
+        <w:rPr>
+          <w:lang w:val="pt-PT"/>
+        </w:rPr>
         <w:t>Platform</w:t>
       </w:r>
-    </w:p>
-    <w:p/>
+      <w:proofErr w:type="spellEnd"/>
+    </w:p>
+    <w:p>
+      <w:pPr>
+        <w:rPr>
+          <w:lang w:val="pt-PT"/>
+        </w:rPr>
+      </w:pPr>
+    </w:p>
     <w:p>
       <w:pPr>
         <w:rPr>
@@ -1236,11 +1307,13 @@
       <w:pPr>
         <w:rPr>
           <w:i/>
+          <w:lang w:val="pt-PT"/>
         </w:rPr>
       </w:pPr>
       <w:r>
         <w:rPr>
           <w:i/>
+          <w:lang w:val="pt-PT"/>
         </w:rPr>
         <w:br w:type="page"/>
       </w:r>
@@ -1260,7 +1333,13 @@
         <w:t>Índices</w:t>
       </w:r>
     </w:p>
-    <w:p/>
+    <w:p>
+      <w:pPr>
+        <w:rPr>
+          <w:lang w:val="pt-PT"/>
+        </w:rPr>
+      </w:pPr>
+    </w:p>
     <w:p>
       <w:pPr>
         <w:pStyle w:val="ndice1"/>
@@ -1273,7 +1352,7 @@
           <w:b w:val="0"/>
           <w:bCs w:val="0"/>
           <w:noProof/>
-          <w:lang w:val="en-US"/>
+          <w:lang w:val="pt-PT"/>
         </w:rPr>
       </w:pPr>
       <w:r>
@@ -1283,6 +1362,9 @@
         <w:fldChar w:fldCharType="begin"/>
       </w:r>
       <w:r>
+        <w:rPr>
+          <w:lang w:val="pt-PT"/>
+        </w:rPr>
         <w:instrText xml:space="preserve"> TOC \o "1-3" \t "Heading 4,1" </w:instrText>
       </w:r>
       <w:r>
@@ -1304,7 +1386,7 @@
           <w:b w:val="0"/>
           <w:bCs w:val="0"/>
           <w:noProof/>
-          <w:lang w:val="en-US"/>
+          <w:lang w:val="pt-PT"/>
         </w:rPr>
         <w:tab/>
       </w:r>
@@ -1318,41 +1400,48 @@
       <w:r>
         <w:rPr>
           <w:noProof/>
+          <w:lang w:val="pt-PT"/>
         </w:rPr>
         <w:tab/>
       </w:r>
       <w:r>
         <w:rPr>
           <w:noProof/>
+          <w:lang w:val="pt-PT"/>
         </w:rPr>
         <w:fldChar w:fldCharType="begin"/>
       </w:r>
       <w:r>
         <w:rPr>
           <w:noProof/>
+          <w:lang w:val="pt-PT"/>
         </w:rPr>
         <w:instrText xml:space="preserve"> PAGEREF _Toc528096936 \h </w:instrText>
       </w:r>
       <w:r>
         <w:rPr>
           <w:noProof/>
-        </w:rPr>
-      </w:r>
-      <w:r>
-        <w:rPr>
-          <w:noProof/>
+          <w:lang w:val="pt-PT"/>
+        </w:rPr>
+      </w:r>
+      <w:r>
+        <w:rPr>
+          <w:noProof/>
+          <w:lang w:val="pt-PT"/>
         </w:rPr>
         <w:fldChar w:fldCharType="separate"/>
       </w:r>
       <w:r>
         <w:rPr>
           <w:noProof/>
+          <w:lang w:val="pt-PT"/>
         </w:rPr>
         <w:t>3</w:t>
       </w:r>
       <w:r>
         <w:rPr>
           <w:noProof/>
+          <w:lang w:val="pt-PT"/>
         </w:rPr>
         <w:fldChar w:fldCharType="end"/>
       </w:r>
@@ -1369,12 +1458,13 @@
           <w:b w:val="0"/>
           <w:bCs w:val="0"/>
           <w:noProof/>
-          <w:lang w:val="en-US"/>
-        </w:rPr>
-      </w:pPr>
-      <w:r>
-        <w:rPr>
-          <w:noProof/>
+          <w:lang w:val="pt-PT"/>
+        </w:rPr>
+      </w:pPr>
+      <w:r>
+        <w:rPr>
+          <w:noProof/>
+          <w:lang w:val="pt-PT"/>
         </w:rPr>
         <w:t>2</w:t>
       </w:r>
@@ -1384,54 +1474,62 @@
           <w:b w:val="0"/>
           <w:bCs w:val="0"/>
           <w:noProof/>
-          <w:lang w:val="en-US"/>
+          <w:lang w:val="pt-PT"/>
         </w:rPr>
         <w:tab/>
       </w:r>
       <w:r>
         <w:rPr>
           <w:noProof/>
+          <w:lang w:val="pt-PT"/>
         </w:rPr>
         <w:t>Providers</w:t>
       </w:r>
       <w:r>
         <w:rPr>
           <w:noProof/>
+          <w:lang w:val="pt-PT"/>
         </w:rPr>
         <w:tab/>
       </w:r>
       <w:r>
         <w:rPr>
           <w:noProof/>
+          <w:lang w:val="pt-PT"/>
         </w:rPr>
         <w:fldChar w:fldCharType="begin"/>
       </w:r>
       <w:r>
         <w:rPr>
           <w:noProof/>
+          <w:lang w:val="pt-PT"/>
         </w:rPr>
         <w:instrText xml:space="preserve"> PAGEREF _Toc528096937 \h </w:instrText>
       </w:r>
       <w:r>
         <w:rPr>
           <w:noProof/>
-        </w:rPr>
-      </w:r>
-      <w:r>
-        <w:rPr>
-          <w:noProof/>
+          <w:lang w:val="pt-PT"/>
+        </w:rPr>
+      </w:r>
+      <w:r>
+        <w:rPr>
+          <w:noProof/>
+          <w:lang w:val="pt-PT"/>
         </w:rPr>
         <w:fldChar w:fldCharType="separate"/>
       </w:r>
       <w:r>
         <w:rPr>
           <w:noProof/>
+          <w:lang w:val="pt-PT"/>
         </w:rPr>
         <w:t>3</w:t>
       </w:r>
       <w:r>
         <w:rPr>
           <w:noProof/>
+          <w:lang w:val="pt-PT"/>
         </w:rPr>
         <w:fldChar w:fldCharType="end"/>
       </w:r>
@@ -1448,13 +1546,13 @@
           <w:b w:val="0"/>
           <w:bCs w:val="0"/>
           <w:noProof/>
-          <w:lang w:val="en-US"/>
-        </w:rPr>
-      </w:pPr>
-      <w:r>
-        <w:rPr>
-          <w:noProof/>
-          <w:lang w:val="en-US"/>
+          <w:lang w:val="pt-PT"/>
+        </w:rPr>
+      </w:pPr>
+      <w:r>
+        <w:rPr>
+          <w:noProof/>
+          <w:lang w:val="pt-PT"/>
         </w:rPr>
         <w:t>3</w:t>
       </w:r>
@@ -1464,14 +1562,14 @@
           <w:b w:val="0"/>
           <w:bCs w:val="0"/>
           <w:noProof/>
-          <w:lang w:val="en-US"/>
+          <w:lang w:val="pt-PT"/>
         </w:rPr>
         <w:tab/>
       </w:r>
       <w:r>
         <w:rPr>
           <w:noProof/>
-          <w:lang w:val="en-US"/>
+          <w:lang w:val="pt-PT"/>
         </w:rPr>
         <w:t xml:space="preserve">Data Acquisition and Content Enricher (ParkDACE) </w:t>
       </w:r>
@@ -1479,6 +1577,7 @@
         <w:rPr>
           <w:rFonts w:ascii="MS Mincho" w:eastAsia="MS Mincho" w:hAnsi="MS Mincho" w:cs="MS Mincho"/>
           <w:noProof/>
+          <w:lang w:val="pt-PT"/>
         </w:rPr>
         <w:t>  </w:t>
@@ -1486,41 +1585,48 @@
       <w:r>
         <w:rPr>
           <w:noProof/>
+          <w:lang w:val="pt-PT"/>
         </w:rPr>
         <w:tab/>
       </w:r>
       <w:r>
         <w:rPr>
           <w:noProof/>
+          <w:lang w:val="pt-PT"/>
         </w:rPr>
         <w:fldChar w:fldCharType="begin"/>
       </w:r>
       <w:r>
         <w:rPr>
           <w:noProof/>
+          <w:lang w:val="pt-PT"/>
         </w:rPr>
         <w:instrText xml:space="preserve"> PAGEREF _Toc528096938 \h </w:instrText>
       </w:r>
       <w:r>
         <w:rPr>
           <w:noProof/>
-        </w:rPr>
-      </w:r>
-      <w:r>
-        <w:rPr>
-          <w:noProof/>
+          <w:lang w:val="pt-PT"/>
+        </w:rPr>
+      </w:r>
+      <w:r>
+        <w:rPr>
+          <w:noProof/>
+          <w:lang w:val="pt-PT"/>
         </w:rPr>
         <w:fldChar w:fldCharType="separate"/>
       </w:r>
       <w:r>
         <w:rPr>
           <w:noProof/>
+          <w:lang w:val="pt-PT"/>
         </w:rPr>
         <w:t>3</w:t>
       </w:r>
       <w:r>
         <w:rPr>
           <w:noProof/>
+          <w:lang w:val="pt-PT"/>
         </w:rPr>
         <w:fldChar w:fldCharType="end"/>
       </w:r>
@@ -1537,12 +1643,13 @@
           <w:b w:val="0"/>
           <w:bCs w:val="0"/>
           <w:noProof/>
-          <w:lang w:val="en-US"/>
-        </w:rPr>
-      </w:pPr>
-      <w:r>
-        <w:rPr>
-          <w:noProof/>
+          <w:lang w:val="pt-PT"/>
+        </w:rPr>
+      </w:pPr>
+      <w:r>
+        <w:rPr>
+          <w:noProof/>
+          <w:lang w:val="pt-PT"/>
         </w:rPr>
         <w:t>4</w:t>
       </w:r>
@@ -1552,54 +1659,62 @@
           <w:b w:val="0"/>
           <w:bCs w:val="0"/>
           <w:noProof/>
-          <w:lang w:val="en-US"/>
+          <w:lang w:val="pt-PT"/>
         </w:rPr>
         <w:tab/>
       </w:r>
       <w:r>
         <w:rPr>
           <w:noProof/>
+          <w:lang w:val="pt-PT"/>
         </w:rPr>
         <w:t>Parking Spot Transmission Unit (ParkTU)</w:t>
       </w:r>
       <w:r>
         <w:rPr>
           <w:noProof/>
+          <w:lang w:val="pt-PT"/>
         </w:rPr>
         <w:tab/>
       </w:r>
       <w:r>
         <w:rPr>
           <w:noProof/>
+          <w:lang w:val="pt-PT"/>
         </w:rPr>
         <w:fldChar w:fldCharType="begin"/>
       </w:r>
       <w:r>
         <w:rPr>
           <w:noProof/>
+          <w:lang w:val="pt-PT"/>
         </w:rPr>
         <w:instrText xml:space="preserve"> PAGEREF _Toc528096939 \h </w:instrText>
       </w:r>
       <w:r>
         <w:rPr>
           <w:noProof/>
-        </w:rPr>
-      </w:r>
-      <w:r>
-        <w:rPr>
-          <w:noProof/>
+          <w:lang w:val="pt-PT"/>
+        </w:rPr>
+      </w:r>
+      <w:r>
+        <w:rPr>
+          <w:noProof/>
+          <w:lang w:val="pt-PT"/>
         </w:rPr>
         <w:fldChar w:fldCharType="separate"/>
       </w:r>
       <w:r>
         <w:rPr>
           <w:noProof/>
+          <w:lang w:val="pt-PT"/>
         </w:rPr>
         <w:t>3</w:t>
       </w:r>
       <w:r>
         <w:rPr>
           <w:noProof/>
+          <w:lang w:val="pt-PT"/>
         </w:rPr>
         <w:fldChar w:fldCharType="end"/>
       </w:r>
@@ -1616,7 +1731,7 @@
           <w:b w:val="0"/>
           <w:bCs w:val="0"/>
           <w:noProof/>
-          <w:lang w:val="en-US"/>
+          <w:lang w:val="pt-PT"/>
         </w:rPr>
       </w:pPr>
       <w:r>
@@ -1632,7 +1747,7 @@
           <w:b w:val="0"/>
           <w:bCs w:val="0"/>
           <w:noProof/>
-          <w:lang w:val="en-US"/>
+          <w:lang w:val="pt-PT"/>
         </w:rPr>
         <w:tab/>
       </w:r>
@@ -1646,41 +1761,48 @@
       <w:r>
         <w:rPr>
           <w:noProof/>
+          <w:lang w:val="pt-PT"/>
         </w:rPr>
         <w:tab/>
       </w:r>
       <w:r>
         <w:rPr>
           <w:noProof/>
+          <w:lang w:val="pt-PT"/>
         </w:rPr>
         <w:fldChar w:fldCharType="begin"/>
       </w:r>
       <w:r>
         <w:rPr>
           <w:noProof/>
+          <w:lang w:val="pt-PT"/>
         </w:rPr>
         <w:instrText xml:space="preserve"> PAGEREF _Toc528096940 \h </w:instrText>
       </w:r>
       <w:r>
         <w:rPr>
           <w:noProof/>
-        </w:rPr>
-      </w:r>
-      <w:r>
-        <w:rPr>
-          <w:noProof/>
+          <w:lang w:val="pt-PT"/>
+        </w:rPr>
+      </w:r>
+      <w:r>
+        <w:rPr>
+          <w:noProof/>
+          <w:lang w:val="pt-PT"/>
         </w:rPr>
         <w:fldChar w:fldCharType="separate"/>
       </w:r>
       <w:r>
         <w:rPr>
           <w:noProof/>
+          <w:lang w:val="pt-PT"/>
         </w:rPr>
         <w:t>3</w:t>
       </w:r>
       <w:r>
         <w:rPr>
           <w:noProof/>
+          <w:lang w:val="pt-PT"/>
         </w:rPr>
         <w:fldChar w:fldCharType="end"/>
       </w:r>
@@ -1697,12 +1819,13 @@
           <w:b w:val="0"/>
           <w:bCs w:val="0"/>
           <w:noProof/>
-          <w:lang w:val="en-US"/>
-        </w:rPr>
-      </w:pPr>
-      <w:r>
-        <w:rPr>
-          <w:noProof/>
+          <w:lang w:val="pt-PT"/>
+        </w:rPr>
+      </w:pPr>
+      <w:r>
+        <w:rPr>
+          <w:noProof/>
+          <w:lang w:val="pt-PT"/>
         </w:rPr>
         <w:t>6</w:t>
       </w:r>
@@ -1712,54 +1835,62 @@
           <w:b w:val="0"/>
           <w:bCs w:val="0"/>
           <w:noProof/>
-          <w:lang w:val="en-US"/>
+          <w:lang w:val="pt-PT"/>
         </w:rPr>
         <w:tab/>
       </w:r>
       <w:r>
         <w:rPr>
           <w:noProof/>
+          <w:lang w:val="pt-PT"/>
         </w:rPr>
         <w:t>Smart Park RESTful Web Service</w:t>
       </w:r>
       <w:r>
         <w:rPr>
           <w:noProof/>
+          <w:lang w:val="pt-PT"/>
         </w:rPr>
         <w:tab/>
       </w:r>
       <w:r>
         <w:rPr>
           <w:noProof/>
+          <w:lang w:val="pt-PT"/>
         </w:rPr>
         <w:fldChar w:fldCharType="begin"/>
       </w:r>
       <w:r>
         <w:rPr>
           <w:noProof/>
+          <w:lang w:val="pt-PT"/>
         </w:rPr>
         <w:instrText xml:space="preserve"> PAGEREF _Toc528096941 \h </w:instrText>
       </w:r>
       <w:r>
         <w:rPr>
           <w:noProof/>
-        </w:rPr>
-      </w:r>
-      <w:r>
-        <w:rPr>
-          <w:noProof/>
+          <w:lang w:val="pt-PT"/>
+        </w:rPr>
+      </w:r>
+      <w:r>
+        <w:rPr>
+          <w:noProof/>
+          <w:lang w:val="pt-PT"/>
         </w:rPr>
         <w:fldChar w:fldCharType="separate"/>
       </w:r>
       <w:r>
         <w:rPr>
           <w:noProof/>
+          <w:lang w:val="pt-PT"/>
         </w:rPr>
         <w:t>3</w:t>
       </w:r>
       <w:r>
         <w:rPr>
           <w:noProof/>
+          <w:lang w:val="pt-PT"/>
         </w:rPr>
         <w:fldChar w:fldCharType="end"/>
       </w:r>
@@ -1776,12 +1907,13 @@
           <w:b w:val="0"/>
           <w:bCs w:val="0"/>
           <w:noProof/>
-          <w:lang w:val="en-US"/>
-        </w:rPr>
-      </w:pPr>
-      <w:r>
-        <w:rPr>
-          <w:noProof/>
+          <w:lang w:val="pt-PT"/>
+        </w:rPr>
+      </w:pPr>
+      <w:r>
+        <w:rPr>
+          <w:noProof/>
+          <w:lang w:val="pt-PT"/>
         </w:rPr>
         <w:t>7</w:t>
       </w:r>
@@ -1791,54 +1923,62 @@
           <w:b w:val="0"/>
           <w:bCs w:val="0"/>
           <w:noProof/>
-          <w:lang w:val="en-US"/>
+          <w:lang w:val="pt-PT"/>
         </w:rPr>
         <w:tab/>
       </w:r>
       <w:r>
         <w:rPr>
           <w:noProof/>
+          <w:lang w:val="pt-PT"/>
         </w:rPr>
         <w:t>Admin Dashboard (ParkDashboard)</w:t>
       </w:r>
       <w:r>
         <w:rPr>
           <w:noProof/>
+          <w:lang w:val="pt-PT"/>
         </w:rPr>
         <w:tab/>
       </w:r>
       <w:r>
         <w:rPr>
           <w:noProof/>
+          <w:lang w:val="pt-PT"/>
         </w:rPr>
         <w:fldChar w:fldCharType="begin"/>
       </w:r>
       <w:r>
         <w:rPr>
           <w:noProof/>
+          <w:lang w:val="pt-PT"/>
         </w:rPr>
         <w:instrText xml:space="preserve"> PAGEREF _Toc528096942 \h </w:instrText>
       </w:r>
       <w:r>
         <w:rPr>
           <w:noProof/>
-        </w:rPr>
-      </w:r>
-      <w:r>
-        <w:rPr>
-          <w:noProof/>
+          <w:lang w:val="pt-PT"/>
+        </w:rPr>
+      </w:r>
+      <w:r>
+        <w:rPr>
+          <w:noProof/>
+          <w:lang w:val="pt-PT"/>
         </w:rPr>
         <w:fldChar w:fldCharType="separate"/>
       </w:r>
       <w:r>
         <w:rPr>
           <w:noProof/>
+          <w:lang w:val="pt-PT"/>
         </w:rPr>
         <w:t>3</w:t>
       </w:r>
       <w:r>
         <w:rPr>
           <w:noProof/>
+          <w:lang w:val="pt-PT"/>
         </w:rPr>
         <w:fldChar w:fldCharType="end"/>
       </w:r>
@@ -1855,7 +1995,7 @@
           <w:b w:val="0"/>
           <w:bCs w:val="0"/>
           <w:noProof/>
-          <w:lang w:val="en-US"/>
+          <w:lang w:val="pt-PT"/>
         </w:rPr>
       </w:pPr>
       <w:r>
@@ -1871,7 +2011,7 @@
           <w:b w:val="0"/>
           <w:bCs w:val="0"/>
           <w:noProof/>
-          <w:lang w:val="en-US"/>
+          <w:lang w:val="pt-PT"/>
         </w:rPr>
         <w:tab/>
       </w:r>
@@ -1885,41 +2025,48 @@
       <w:r>
         <w:rPr>
           <w:noProof/>
+          <w:lang w:val="pt-PT"/>
         </w:rPr>
         <w:tab/>
       </w:r>
       <w:r>
         <w:rPr>
           <w:noProof/>
+          <w:lang w:val="pt-PT"/>
         </w:rPr>
         <w:fldChar w:fldCharType="begin"/>
       </w:r>
       <w:r>
         <w:rPr>
           <w:noProof/>
+          <w:lang w:val="pt-PT"/>
         </w:rPr>
         <w:instrText xml:space="preserve"> PAGEREF _Toc528096943 \h </w:instrText>
       </w:r>
       <w:r>
         <w:rPr>
           <w:noProof/>
-        </w:rPr>
-      </w:r>
-      <w:r>
-        <w:rPr>
-          <w:noProof/>
+          <w:lang w:val="pt-PT"/>
+        </w:rPr>
+      </w:r>
+      <w:r>
+        <w:rPr>
+          <w:noProof/>
+          <w:lang w:val="pt-PT"/>
         </w:rPr>
         <w:fldChar w:fldCharType="separate"/>
       </w:r>
       <w:r>
         <w:rPr>
           <w:noProof/>
+          <w:lang w:val="pt-PT"/>
         </w:rPr>
         <w:t>3</w:t>
       </w:r>
       <w:r>
         <w:rPr>
           <w:noProof/>
+          <w:lang w:val="pt-PT"/>
         </w:rPr>
         <w:fldChar w:fldCharType="end"/>
       </w:r>
@@ -1936,7 +2083,7 @@
           <w:b w:val="0"/>
           <w:bCs w:val="0"/>
           <w:noProof/>
-          <w:lang w:val="en-US"/>
+          <w:lang w:val="pt-PT"/>
         </w:rPr>
       </w:pPr>
       <w:r>
@@ -1952,7 +2099,7 @@
           <w:b w:val="0"/>
           <w:bCs w:val="0"/>
           <w:noProof/>
-          <w:lang w:val="en-US"/>
+          <w:lang w:val="pt-PT"/>
         </w:rPr>
         <w:tab/>
       </w:r>
@@ -1966,41 +2113,48 @@
       <w:r>
         <w:rPr>
           <w:noProof/>
+          <w:lang w:val="pt-PT"/>
         </w:rPr>
         <w:tab/>
       </w:r>
       <w:r>
         <w:rPr>
           <w:noProof/>
+          <w:lang w:val="pt-PT"/>
         </w:rPr>
         <w:fldChar w:fldCharType="begin"/>
       </w:r>
       <w:r>
         <w:rPr>
           <w:noProof/>
+          <w:lang w:val="pt-PT"/>
         </w:rPr>
         <w:instrText xml:space="preserve"> PAGEREF _Toc528096944 \h </w:instrText>
       </w:r>
       <w:r>
         <w:rPr>
           <w:noProof/>
-        </w:rPr>
-      </w:r>
-      <w:r>
-        <w:rPr>
-          <w:noProof/>
+          <w:lang w:val="pt-PT"/>
+        </w:rPr>
+      </w:r>
+      <w:r>
+        <w:rPr>
+          <w:noProof/>
+          <w:lang w:val="pt-PT"/>
         </w:rPr>
         <w:fldChar w:fldCharType="separate"/>
       </w:r>
       <w:r>
         <w:rPr>
           <w:noProof/>
+          <w:lang w:val="pt-PT"/>
         </w:rPr>
         <w:t>4</w:t>
       </w:r>
       <w:r>
         <w:rPr>
           <w:noProof/>
+          <w:lang w:val="pt-PT"/>
         </w:rPr>
         <w:fldChar w:fldCharType="end"/>
       </w:r>
@@ -2017,7 +2171,7 @@
           <w:b w:val="0"/>
           <w:bCs w:val="0"/>
           <w:noProof/>
-          <w:lang w:val="en-US"/>
+          <w:lang w:val="pt-PT"/>
         </w:rPr>
       </w:pPr>
       <w:r>
@@ -2033,7 +2187,7 @@
           <w:b w:val="0"/>
           <w:bCs w:val="0"/>
           <w:noProof/>
-          <w:lang w:val="en-US"/>
+          <w:lang w:val="pt-PT"/>
         </w:rPr>
         <w:tab/>
       </w:r>
@@ -2047,41 +2201,48 @@
       <w:r>
         <w:rPr>
           <w:noProof/>
+          <w:lang w:val="pt-PT"/>
         </w:rPr>
         <w:tab/>
       </w:r>
       <w:r>
         <w:rPr>
           <w:noProof/>
+          <w:lang w:val="pt-PT"/>
         </w:rPr>
         <w:fldChar w:fldCharType="begin"/>
       </w:r>
       <w:r>
         <w:rPr>
           <w:noProof/>
+          <w:lang w:val="pt-PT"/>
         </w:rPr>
         <w:instrText xml:space="preserve"> PAGEREF _Toc528096945 \h </w:instrText>
       </w:r>
       <w:r>
         <w:rPr>
           <w:noProof/>
-        </w:rPr>
-      </w:r>
-      <w:r>
-        <w:rPr>
-          <w:noProof/>
+          <w:lang w:val="pt-PT"/>
+        </w:rPr>
+      </w:r>
+      <w:r>
+        <w:rPr>
+          <w:noProof/>
+          <w:lang w:val="pt-PT"/>
         </w:rPr>
         <w:fldChar w:fldCharType="separate"/>
       </w:r>
       <w:r>
         <w:rPr>
           <w:noProof/>
+          <w:lang w:val="pt-PT"/>
         </w:rPr>
         <w:t>4</w:t>
       </w:r>
       <w:r>
         <w:rPr>
           <w:noProof/>
+          <w:lang w:val="pt-PT"/>
         </w:rPr>
         <w:fldChar w:fldCharType="end"/>
       </w:r>
@@ -2097,7 +2258,7 @@
           <w:b w:val="0"/>
           <w:bCs w:val="0"/>
           <w:noProof/>
-          <w:lang w:val="en-US"/>
+          <w:lang w:val="pt-PT"/>
         </w:rPr>
       </w:pPr>
       <w:r>
@@ -2118,41 +2279,48 @@
       <w:r>
         <w:rPr>
           <w:noProof/>
+          <w:lang w:val="pt-PT"/>
         </w:rPr>
         <w:tab/>
       </w:r>
       <w:r>
         <w:rPr>
           <w:noProof/>
+          <w:lang w:val="pt-PT"/>
         </w:rPr>
         <w:fldChar w:fldCharType="begin"/>
       </w:r>
       <w:r>
         <w:rPr>
           <w:noProof/>
+          <w:lang w:val="pt-PT"/>
         </w:rPr>
         <w:instrText xml:space="preserve"> PAGEREF _Toc528096946 \h </w:instrText>
       </w:r>
       <w:r>
         <w:rPr>
           <w:noProof/>
-        </w:rPr>
-      </w:r>
-      <w:r>
-        <w:rPr>
-          <w:noProof/>
+          <w:lang w:val="pt-PT"/>
+        </w:rPr>
+      </w:r>
+      <w:r>
+        <w:rPr>
+          <w:noProof/>
+          <w:lang w:val="pt-PT"/>
         </w:rPr>
         <w:fldChar w:fldCharType="separate"/>
       </w:r>
       <w:r>
         <w:rPr>
           <w:noProof/>
+          <w:lang w:val="pt-PT"/>
         </w:rPr>
         <w:t>5</w:t>
       </w:r>
       <w:r>
         <w:rPr>
           <w:noProof/>
+          <w:lang w:val="pt-PT"/>
         </w:rPr>
         <w:fldChar w:fldCharType="end"/>
       </w:r>
@@ -2168,7 +2336,7 @@
           <w:b w:val="0"/>
           <w:bCs w:val="0"/>
           <w:noProof/>
-          <w:lang w:val="en-US"/>
+          <w:lang w:val="pt-PT"/>
         </w:rPr>
       </w:pPr>
       <w:r>
@@ -2189,41 +2357,48 @@
       <w:r>
         <w:rPr>
           <w:noProof/>
+          <w:lang w:val="pt-PT"/>
         </w:rPr>
         <w:tab/>
       </w:r>
       <w:r>
         <w:rPr>
           <w:noProof/>
+          <w:lang w:val="pt-PT"/>
         </w:rPr>
         <w:fldChar w:fldCharType="begin"/>
       </w:r>
       <w:r>
         <w:rPr>
           <w:noProof/>
+          <w:lang w:val="pt-PT"/>
         </w:rPr>
         <w:instrText xml:space="preserve"> PAGEREF _Toc528096947 \h </w:instrText>
       </w:r>
       <w:r>
         <w:rPr>
           <w:noProof/>
-        </w:rPr>
-      </w:r>
-      <w:r>
-        <w:rPr>
-          <w:noProof/>
+          <w:lang w:val="pt-PT"/>
+        </w:rPr>
+      </w:r>
+      <w:r>
+        <w:rPr>
+          <w:noProof/>
+          <w:lang w:val="pt-PT"/>
         </w:rPr>
         <w:fldChar w:fldCharType="separate"/>
       </w:r>
       <w:r>
         <w:rPr>
           <w:noProof/>
+          <w:lang w:val="pt-PT"/>
         </w:rPr>
         <w:t>5</w:t>
       </w:r>
       <w:r>
         <w:rPr>
           <w:noProof/>
+          <w:lang w:val="pt-PT"/>
         </w:rPr>
         <w:fldChar w:fldCharType="end"/>
       </w:r>
@@ -2622,7 +2797,19 @@
         <w:rPr>
           <w:lang w:val="pt-PT"/>
         </w:rPr>
-        <w:t>) que de forma automática guarda a informação dos sensores e dos parques numa base de dados relacional;</w:t>
+        <w:t>) que de forma automática guarda a informação dos sensores e dos parques numa base de dados relacional</w:t>
+      </w:r>
+      <w:r>
+        <w:rPr>
+          <w:lang w:val="pt-PT"/>
+        </w:rPr>
+        <w:t xml:space="preserve"> assim como o histórico de alterações dos spots ao longo do dia</w:t>
+      </w:r>
+      <w:r>
+        <w:rPr>
+          <w:lang w:val="pt-PT"/>
+        </w:rPr>
+        <w:t>;</w:t>
       </w:r>
     </w:p>
     <w:p>
@@ -2700,6 +2887,7 @@
         <w:ind w:firstLine="432"/>
         <w:rPr>
           <w:b/>
+          <w:lang w:val="pt-PT"/>
         </w:rPr>
       </w:pPr>
       <w:proofErr w:type="spellStart"/>
@@ -2752,23 +2940,28 @@
         <w:rPr>
           <w:lang w:val="pt-PT"/>
         </w:rPr>
-        <w:t>), usado pelo administrador para vigiar o estado dos lugares.</w:t>
-      </w:r>
-      <w:r>
-        <w:t xml:space="preserve"> </w:t>
+        <w:t xml:space="preserve">), usado pelo administrador para vigiar o estado dos lugares. </w:t>
       </w:r>
     </w:p>
     <w:p>
       <w:pPr>
         <w:pStyle w:val="Ttulo1"/>
+        <w:rPr>
+          <w:lang w:val="pt-PT"/>
+        </w:rPr>
       </w:pPr>
       <w:bookmarkStart w:id="3" w:name="_Toc528096937"/>
       <w:bookmarkStart w:id="4" w:name="_Toc433913619"/>
       <w:bookmarkStart w:id="5" w:name="_Toc464549669"/>
-      <w:r>
+      <w:proofErr w:type="spellStart"/>
+      <w:r>
+        <w:rPr>
+          <w:lang w:val="pt-PT"/>
+        </w:rPr>
         <w:t>Providers</w:t>
       </w:r>
       <w:bookmarkEnd w:id="3"/>
+      <w:proofErr w:type="spellEnd"/>
     </w:p>
     <w:p>
       <w:pPr>
@@ -2952,38 +3145,101 @@
         <w:t xml:space="preserve"> em que envia a informação. Assim é recebida uma lista de todos os spots de um parque.</w:t>
       </w:r>
     </w:p>
-    <w:p/>
+    <w:p>
+      <w:pPr>
+        <w:rPr>
+          <w:lang w:val="pt-PT"/>
+        </w:rPr>
+      </w:pPr>
+    </w:p>
     <w:p>
       <w:pPr>
         <w:pStyle w:val="Ttulo1"/>
         <w:rPr>
-          <w:lang w:val="en-US"/>
+          <w:lang w:val="pt-PT"/>
         </w:rPr>
       </w:pPr>
       <w:bookmarkStart w:id="6" w:name="_Toc528096938"/>
       <w:r>
         <w:rPr>
-          <w:lang w:val="en-US"/>
-        </w:rPr>
-        <w:t>Data Acquisition and Content Enricher (</w:t>
+          <w:lang w:val="pt-PT"/>
+        </w:rPr>
+        <w:t xml:space="preserve">Data </w:t>
       </w:r>
       <w:proofErr w:type="spellStart"/>
       <w:r>
         <w:rPr>
-          <w:lang w:val="en-US"/>
+          <w:lang w:val="pt-PT"/>
+        </w:rPr>
+        <w:t>Acquisition</w:t>
+      </w:r>
+      <w:proofErr w:type="spellEnd"/>
+      <w:r>
+        <w:rPr>
+          <w:lang w:val="pt-PT"/>
+        </w:rPr>
+        <w:t xml:space="preserve"> </w:t>
+      </w:r>
+      <w:proofErr w:type="spellStart"/>
+      <w:r>
+        <w:rPr>
+          <w:lang w:val="pt-PT"/>
+        </w:rPr>
+        <w:t>and</w:t>
+      </w:r>
+      <w:proofErr w:type="spellEnd"/>
+      <w:r>
+        <w:rPr>
+          <w:lang w:val="pt-PT"/>
+        </w:rPr>
+        <w:t xml:space="preserve"> </w:t>
+      </w:r>
+      <w:proofErr w:type="spellStart"/>
+      <w:r>
+        <w:rPr>
+          <w:lang w:val="pt-PT"/>
+        </w:rPr>
+        <w:t>Content</w:t>
+      </w:r>
+      <w:proofErr w:type="spellEnd"/>
+      <w:r>
+        <w:rPr>
+          <w:lang w:val="pt-PT"/>
+        </w:rPr>
+        <w:t xml:space="preserve"> </w:t>
+      </w:r>
+      <w:proofErr w:type="spellStart"/>
+      <w:r>
+        <w:rPr>
+          <w:lang w:val="pt-PT"/>
+        </w:rPr>
+        <w:t>Enricher</w:t>
+      </w:r>
+      <w:proofErr w:type="spellEnd"/>
+      <w:r>
+        <w:rPr>
+          <w:lang w:val="pt-PT"/>
+        </w:rPr>
+        <w:t xml:space="preserve"> (</w:t>
+      </w:r>
+      <w:proofErr w:type="spellStart"/>
+      <w:r>
+        <w:rPr>
+          <w:lang w:val="pt-PT"/>
         </w:rPr>
         <w:t>ParkDACE</w:t>
       </w:r>
       <w:proofErr w:type="spellEnd"/>
       <w:r>
         <w:rPr>
-          <w:lang w:val="en-US"/>
+          <w:lang w:val="pt-PT"/>
         </w:rPr>
         <w:t xml:space="preserve">) </w:t>
       </w:r>
       <w:r>
         <w:rPr>
           <w:rFonts w:ascii="MS Mincho" w:eastAsia="MS Mincho" w:hAnsi="MS Mincho" w:cs="MS Mincho"/>
+          <w:lang w:val="pt-PT"/>
         </w:rPr>
         <w:t>  </w:t>
@@ -3063,69 +3319,178 @@
           <w:highlight w:val="yellow"/>
           <w:lang w:val="pt-PT"/>
         </w:rPr>
-        <w:t xml:space="preserve">adotada para representação </w:t>
-      </w:r>
-      <w:r>
-        <w:rPr>
-          <w:iCs/>
-          <w:highlight w:val="yellow"/>
-          <w:lang w:val="pt-PT"/>
-        </w:rPr>
-        <w:t>da mensagem referente ao local de estacionamento (parking spot)</w:t>
-      </w:r>
-      <w:r>
-        <w:rPr>
+        <w:t xml:space="preserve">adotada para representação da mensagem referente ao local de estacionamento (parking spot) e clarificar como é que tecnologicamente é disponibilizada esta informação para o componente seguinte – </w:t>
+      </w:r>
+      <w:r>
+        <w:rPr>
+          <w:i/>
+          <w:iCs/>
+          <w:highlight w:val="yellow"/>
+          <w:lang w:val="pt-PT"/>
+        </w:rPr>
+        <w:t xml:space="preserve">Parking Spot </w:t>
+      </w:r>
+      <w:proofErr w:type="spellStart"/>
+      <w:r>
+        <w:rPr>
+          <w:i/>
+          <w:iCs/>
+          <w:highlight w:val="yellow"/>
+          <w:lang w:val="pt-PT"/>
+        </w:rPr>
+        <w:t>Transmission</w:t>
+      </w:r>
+      <w:proofErr w:type="spellEnd"/>
+      <w:r>
+        <w:rPr>
+          <w:i/>
           <w:iCs/>
           <w:highlight w:val="yellow"/>
           <w:lang w:val="pt-PT"/>
         </w:rPr>
         <w:t xml:space="preserve"> </w:t>
       </w:r>
-      <w:r>
-        <w:rPr>
-          <w:iCs/>
-          <w:highlight w:val="yellow"/>
-          <w:lang w:val="pt-PT"/>
-        </w:rPr>
-        <w:t xml:space="preserve">e </w:t>
-      </w:r>
-      <w:r>
-        <w:rPr>
-          <w:iCs/>
-          <w:highlight w:val="yellow"/>
-          <w:lang w:val="pt-PT"/>
-        </w:rPr>
-        <w:t>clarificar como é que te</w:t>
-      </w:r>
-      <w:r>
-        <w:rPr>
-          <w:iCs/>
-          <w:highlight w:val="yellow"/>
-          <w:lang w:val="pt-PT"/>
-        </w:rPr>
-        <w:t>cnologicamente é disponibilizada</w:t>
-      </w:r>
-      <w:r>
-        <w:rPr>
-          <w:iCs/>
-          <w:highlight w:val="yellow"/>
+      <w:proofErr w:type="spellStart"/>
+      <w:r>
+        <w:rPr>
+          <w:i/>
+          <w:iCs/>
+          <w:highlight w:val="yellow"/>
+          <w:lang w:val="pt-PT"/>
+        </w:rPr>
+        <w:t>Unit</w:t>
+      </w:r>
+      <w:proofErr w:type="spellEnd"/>
+      <w:r>
+        <w:rPr>
+          <w:iCs/>
+          <w:highlight w:val="yellow"/>
+          <w:lang w:val="pt-PT"/>
+        </w:rPr>
+        <w:t>.]</w:t>
+      </w:r>
+    </w:p>
+    <w:p>
+      <w:pPr>
+        <w:ind w:firstLine="432"/>
+        <w:rPr>
+          <w:iCs/>
+          <w:lang w:val="pt-PT"/>
+        </w:rPr>
+      </w:pPr>
+      <w:r>
+        <w:rPr>
+          <w:iCs/>
+          <w:lang w:val="pt-PT"/>
+        </w:rPr>
+        <w:t xml:space="preserve">Com o </w:t>
+      </w:r>
+      <w:proofErr w:type="spellStart"/>
+      <w:r>
+        <w:rPr>
+          <w:iCs/>
+          <w:lang w:val="pt-PT"/>
+        </w:rPr>
+        <w:t>ParkDACE</w:t>
+      </w:r>
+      <w:proofErr w:type="spellEnd"/>
+      <w:r>
+        <w:rPr>
+          <w:iCs/>
+          <w:lang w:val="pt-PT"/>
+        </w:rPr>
+        <w:t xml:space="preserve"> é recebida a informação de cada sensor</w:t>
+      </w:r>
+      <w:r>
+        <w:rPr>
+          <w:iCs/>
+          <w:lang w:val="pt-PT"/>
+        </w:rPr>
+        <w:t xml:space="preserve"> e</w:t>
+      </w:r>
+      <w:r>
+        <w:rPr>
+          <w:iCs/>
+          <w:lang w:val="pt-PT"/>
+        </w:rPr>
+        <w:t xml:space="preserve"> adicionada a restante informação adicional</w:t>
+      </w:r>
+      <w:r>
+        <w:rPr>
+          <w:iCs/>
+          <w:lang w:val="pt-PT"/>
+        </w:rPr>
+        <w:t xml:space="preserve"> para que esta seja então exportada num formato XML de modo a dar reposta para o Parking Spot </w:t>
+      </w:r>
+      <w:proofErr w:type="spellStart"/>
+      <w:r>
+        <w:rPr>
+          <w:iCs/>
+          <w:lang w:val="pt-PT"/>
+        </w:rPr>
+        <w:t>Transmission</w:t>
+      </w:r>
+      <w:proofErr w:type="spellEnd"/>
+      <w:r>
+        <w:rPr>
+          <w:iCs/>
           <w:lang w:val="pt-PT"/>
         </w:rPr>
         <w:t xml:space="preserve"> </w:t>
       </w:r>
-      <w:r>
-        <w:rPr>
-          <w:iCs/>
-          <w:highlight w:val="yellow"/>
-          <w:lang w:val="pt-PT"/>
-        </w:rPr>
-        <w:t xml:space="preserve">esta informação para o componente seguinte – </w:t>
-      </w:r>
-      <w:r>
-        <w:rPr>
-          <w:i/>
-          <w:iCs/>
-          <w:highlight w:val="yellow"/>
+      <w:proofErr w:type="spellStart"/>
+      <w:r>
+        <w:rPr>
+          <w:iCs/>
+          <w:lang w:val="pt-PT"/>
+        </w:rPr>
+        <w:t>Unit</w:t>
+      </w:r>
+      <w:proofErr w:type="spellEnd"/>
+      <w:r>
+        <w:rPr>
+          <w:iCs/>
+          <w:lang w:val="pt-PT"/>
+        </w:rPr>
+        <w:t>.</w:t>
+      </w:r>
+    </w:p>
+    <w:p>
+      <w:pPr>
+        <w:ind w:firstLine="432"/>
+        <w:rPr>
+          <w:iCs/>
+          <w:color w:val="FF0000"/>
+          <w:lang w:val="pt-PT"/>
+        </w:rPr>
+      </w:pPr>
+      <w:r>
+        <w:rPr>
+          <w:iCs/>
+          <w:color w:val="FF0000"/>
+          <w:lang w:val="pt-PT"/>
+        </w:rPr>
+        <w:t>Completar…</w:t>
+      </w:r>
+    </w:p>
+    <w:p>
+      <w:pPr>
+        <w:rPr>
+          <w:iCs/>
+          <w:lang w:val="pt-PT"/>
+        </w:rPr>
+      </w:pPr>
+    </w:p>
+    <w:p>
+      <w:pPr>
+        <w:pStyle w:val="Ttulo1"/>
+        <w:rPr>
+          <w:lang w:val="pt-PT"/>
+        </w:rPr>
+      </w:pPr>
+      <w:bookmarkStart w:id="7" w:name="_Toc528096939"/>
+      <w:r>
+        <w:rPr>
           <w:lang w:val="pt-PT"/>
         </w:rPr>
         <w:t xml:space="preserve">Parking Spot </w:t>
@@ -3133,9 +3498,6 @@
       <w:proofErr w:type="spellStart"/>
       <w:r>
         <w:rPr>
-          <w:i/>
-          <w:iCs/>
-          <w:highlight w:val="yellow"/>
           <w:lang w:val="pt-PT"/>
         </w:rPr>
         <w:t>Transmission</w:t>
@@ -3143,9 +3505,6 @@
       <w:proofErr w:type="spellEnd"/>
       <w:r>
         <w:rPr>
-          <w:i/>
-          <w:iCs/>
-          <w:highlight w:val="yellow"/>
           <w:lang w:val="pt-PT"/>
         </w:rPr>
         <w:t xml:space="preserve"> </w:t>
@@ -3153,9 +3512,6 @@
       <w:proofErr w:type="spellStart"/>
       <w:r>
         <w:rPr>
-          <w:i/>
-          <w:iCs/>
-          <w:highlight w:val="yellow"/>
           <w:lang w:val="pt-PT"/>
         </w:rPr>
         <w:t>Unit</w:t>
@@ -3163,11 +3519,113 @@
       <w:proofErr w:type="spellEnd"/>
       <w:r>
         <w:rPr>
-          <w:iCs/>
-          <w:highlight w:val="yellow"/>
-          <w:lang w:val="pt-PT"/>
-        </w:rPr>
-        <w:t>.</w:t>
+          <w:lang w:val="pt-PT"/>
+        </w:rPr>
+        <w:t xml:space="preserve"> (</w:t>
+      </w:r>
+      <w:proofErr w:type="spellStart"/>
+      <w:r>
+        <w:rPr>
+          <w:lang w:val="pt-PT"/>
+        </w:rPr>
+        <w:t>ParkTU</w:t>
+      </w:r>
+      <w:proofErr w:type="spellEnd"/>
+      <w:r>
+        <w:rPr>
+          <w:lang w:val="pt-PT"/>
+        </w:rPr>
+        <w:t>)</w:t>
+      </w:r>
+      <w:bookmarkEnd w:id="7"/>
+    </w:p>
+    <w:p>
+      <w:pPr>
+        <w:rPr>
+          <w:iCs/>
+          <w:lang w:val="pt-PT"/>
+        </w:rPr>
+      </w:pPr>
+      <w:proofErr w:type="gramStart"/>
+      <w:r>
+        <w:rPr>
+          <w:highlight w:val="yellow"/>
+          <w:lang w:val="pt-PT"/>
+        </w:rPr>
+        <w:t>[</w:t>
+      </w:r>
+      <w:r>
+        <w:rPr>
+          <w:highlight w:val="yellow"/>
+          <w:lang w:val="pt-PT"/>
+        </w:rPr>
+        <w:t>Nesta</w:t>
+      </w:r>
+      <w:proofErr w:type="gramEnd"/>
+      <w:r>
+        <w:rPr>
+          <w:highlight w:val="yellow"/>
+          <w:lang w:val="pt-PT"/>
+        </w:rPr>
+        <w:t xml:space="preserve"> seção deve fazer uma </w:t>
+      </w:r>
+      <w:r>
+        <w:rPr>
+          <w:bCs/>
+          <w:iCs/>
+          <w:highlight w:val="yellow"/>
+          <w:lang w:val="pt-PT"/>
+        </w:rPr>
+        <w:t>e</w:t>
+      </w:r>
+      <w:r>
+        <w:rPr>
+          <w:bCs/>
+          <w:iCs/>
+          <w:highlight w:val="yellow"/>
+          <w:lang w:val="pt-PT"/>
+        </w:rPr>
+        <w:t xml:space="preserve">xplicação da abordagem adotada na implementação </w:t>
+      </w:r>
+      <w:r>
+        <w:rPr>
+          <w:iCs/>
+          <w:highlight w:val="yellow"/>
+          <w:lang w:val="pt-PT"/>
+        </w:rPr>
+        <w:t>deste componente de modo a clarificar</w:t>
+      </w:r>
+      <w:r>
+        <w:rPr>
+          <w:iCs/>
+          <w:highlight w:val="yellow"/>
+          <w:lang w:val="pt-PT"/>
+        </w:rPr>
+        <w:t xml:space="preserve"> como </w:t>
+      </w:r>
+      <w:r>
+        <w:rPr>
+          <w:iCs/>
+          <w:highlight w:val="yellow"/>
+          <w:lang w:val="pt-PT"/>
+        </w:rPr>
+        <w:t xml:space="preserve">é </w:t>
+      </w:r>
+      <w:r>
+        <w:rPr>
+          <w:iCs/>
+          <w:highlight w:val="yellow"/>
+          <w:lang w:val="pt-PT"/>
+        </w:rPr>
+        <w:t xml:space="preserve">que tecnologicamente é </w:t>
+      </w:r>
+      <w:r>
+        <w:rPr>
+          <w:iCs/>
+          <w:highlight w:val="yellow"/>
+          <w:lang w:val="pt-PT"/>
+        </w:rPr>
+        <w:t>disponibilizado/encaminhadas as mensagens com informação referente à ocupação de um parque de estacionamento.</w:t>
       </w:r>
       <w:r>
         <w:rPr>
@@ -3191,7 +3649,7 @@
           <w:iCs/>
           <w:lang w:val="pt-PT"/>
         </w:rPr>
-        <w:t xml:space="preserve">Com o </w:t>
+        <w:t xml:space="preserve">Para o </w:t>
       </w:r>
       <w:proofErr w:type="spellStart"/>
       <w:r>
@@ -3199,6 +3657,43 @@
           <w:iCs/>
           <w:lang w:val="pt-PT"/>
         </w:rPr>
+        <w:t>ParkTU</w:t>
+      </w:r>
+      <w:proofErr w:type="spellEnd"/>
+      <w:r>
+        <w:rPr>
+          <w:iCs/>
+          <w:lang w:val="pt-PT"/>
+        </w:rPr>
+        <w:t xml:space="preserve"> opt</w:t>
+      </w:r>
+      <w:r>
+        <w:rPr>
+          <w:iCs/>
+          <w:lang w:val="pt-PT"/>
+        </w:rPr>
+        <w:t>á</w:t>
+      </w:r>
+      <w:r>
+        <w:rPr>
+          <w:iCs/>
+          <w:lang w:val="pt-PT"/>
+        </w:rPr>
+        <w:t xml:space="preserve">mos </w:t>
+      </w:r>
+      <w:r>
+        <w:rPr>
+          <w:iCs/>
+          <w:lang w:val="pt-PT"/>
+        </w:rPr>
+        <w:t xml:space="preserve">por juntar com o </w:t>
+      </w:r>
+      <w:proofErr w:type="spellStart"/>
+      <w:r>
+        <w:rPr>
+          <w:iCs/>
+          <w:lang w:val="pt-PT"/>
+        </w:rPr>
         <w:t>ParkDACE</w:t>
       </w:r>
       <w:proofErr w:type="spellEnd"/>
@@ -3207,28 +3702,7 @@
           <w:iCs/>
           <w:lang w:val="pt-PT"/>
         </w:rPr>
-        <w:t xml:space="preserve"> é recebida a informação de cada sensor</w:t>
-      </w:r>
-      <w:r>
-        <w:rPr>
-          <w:iCs/>
-          <w:lang w:val="pt-PT"/>
-        </w:rPr>
-        <w:t xml:space="preserve"> e</w:t>
-      </w:r>
-      <w:r>
-        <w:rPr>
-          <w:iCs/>
-          <w:lang w:val="pt-PT"/>
-        </w:rPr>
-        <w:t xml:space="preserve"> adicionada a restante informação adicional</w:t>
-      </w:r>
-      <w:r>
-        <w:rPr>
-          <w:iCs/>
-          <w:lang w:val="pt-PT"/>
-        </w:rPr>
-        <w:t xml:space="preserve"> para que esta seja então exportada num formato XML de modo a dar reposta para o Parking Spot </w:t>
+        <w:t xml:space="preserve"> uma vez que toda a informação que o </w:t>
       </w:r>
       <w:proofErr w:type="spellStart"/>
       <w:r>
@@ -3236,12 +3710,340 @@
           <w:iCs/>
           <w:lang w:val="pt-PT"/>
         </w:rPr>
+        <w:t>ParkTU</w:t>
+      </w:r>
+      <w:proofErr w:type="spellEnd"/>
+      <w:r>
+        <w:rPr>
+          <w:iCs/>
+          <w:lang w:val="pt-PT"/>
+        </w:rPr>
+        <w:t xml:space="preserve"> iria</w:t>
+      </w:r>
+      <w:r>
+        <w:rPr>
+          <w:iCs/>
+          <w:lang w:val="pt-PT"/>
+        </w:rPr>
+        <w:t xml:space="preserve"> </w:t>
+      </w:r>
+      <w:r>
+        <w:rPr>
+          <w:iCs/>
+          <w:lang w:val="pt-PT"/>
+        </w:rPr>
+        <w:t xml:space="preserve">necessitar já se encontra no </w:t>
+      </w:r>
+      <w:proofErr w:type="spellStart"/>
+      <w:r>
+        <w:rPr>
+          <w:iCs/>
+          <w:lang w:val="pt-PT"/>
+        </w:rPr>
+        <w:t>ParkDACE</w:t>
+      </w:r>
+      <w:proofErr w:type="spellEnd"/>
+      <w:r>
+        <w:rPr>
+          <w:iCs/>
+          <w:lang w:val="pt-PT"/>
+        </w:rPr>
+        <w:t xml:space="preserve">. Assim dentro do </w:t>
+      </w:r>
+      <w:proofErr w:type="spellStart"/>
+      <w:r>
+        <w:rPr>
+          <w:iCs/>
+          <w:lang w:val="pt-PT"/>
+        </w:rPr>
+        <w:t>ParkDACE</w:t>
+      </w:r>
+      <w:proofErr w:type="spellEnd"/>
+      <w:r>
+        <w:rPr>
+          <w:iCs/>
+          <w:lang w:val="pt-PT"/>
+        </w:rPr>
+        <w:t xml:space="preserve"> “sai” toda a informação</w:t>
+      </w:r>
+      <w:r>
+        <w:rPr>
+          <w:iCs/>
+          <w:lang w:val="pt-PT"/>
+        </w:rPr>
+        <w:t xml:space="preserve"> para um canal subscrito no </w:t>
+      </w:r>
+      <w:hyperlink r:id="rId8" w:history="1">
+        <w:proofErr w:type="spellStart"/>
+        <w:r>
+          <w:rPr>
+            <w:rStyle w:val="Hiperligao"/>
+            <w:iCs/>
+            <w:lang w:val="pt-PT"/>
+          </w:rPr>
+          <w:t>Mosquitto</w:t>
+        </w:r>
+        <w:proofErr w:type="spellEnd"/>
+      </w:hyperlink>
+      <w:r>
+        <w:rPr>
+          <w:iCs/>
+          <w:lang w:val="pt-PT"/>
+        </w:rPr>
+        <w:t xml:space="preserve"> para que o </w:t>
+      </w:r>
+      <w:proofErr w:type="spellStart"/>
+      <w:r>
+        <w:rPr>
+          <w:iCs/>
+          <w:lang w:val="pt-PT"/>
+        </w:rPr>
+        <w:t>ParkSS</w:t>
+      </w:r>
+      <w:proofErr w:type="spellEnd"/>
+      <w:r>
+        <w:rPr>
+          <w:iCs/>
+          <w:lang w:val="pt-PT"/>
+        </w:rPr>
+        <w:t xml:space="preserve"> a possa receber. </w:t>
+      </w:r>
+    </w:p>
+    <w:p>
+      <w:pPr>
+        <w:ind w:firstLine="432"/>
+        <w:rPr>
+          <w:iCs/>
+          <w:color w:val="FF0000"/>
+          <w:lang w:val="pt-PT"/>
+        </w:rPr>
+      </w:pPr>
+      <w:r>
+        <w:rPr>
+          <w:iCs/>
+          <w:lang w:val="pt-PT"/>
+        </w:rPr>
+        <w:t xml:space="preserve">Optámos também por escolher passar </w:t>
+      </w:r>
+      <w:r>
+        <w:rPr>
+          <w:iCs/>
+          <w:color w:val="FF0000"/>
+          <w:lang w:val="pt-PT"/>
+        </w:rPr>
+        <w:t>no canal as informações de referentes aos spots, para que possa depois ficar registado um histórico das mudanças de todos os spots.</w:t>
+      </w:r>
+    </w:p>
+    <w:p>
+      <w:pPr>
+        <w:rPr>
+          <w:iCs/>
+          <w:lang w:val="pt-PT"/>
+        </w:rPr>
+      </w:pPr>
+    </w:p>
+    <w:p>
+      <w:pPr>
+        <w:pStyle w:val="Ttulo1"/>
+        <w:rPr>
+          <w:lang w:val="pt-PT"/>
+        </w:rPr>
+      </w:pPr>
+      <w:bookmarkStart w:id="8" w:name="_Toc528096940"/>
+      <w:r>
+        <w:rPr>
+          <w:lang w:val="pt-PT"/>
+        </w:rPr>
+        <w:t xml:space="preserve">Parking Spot </w:t>
+      </w:r>
+      <w:proofErr w:type="spellStart"/>
+      <w:r>
+        <w:rPr>
+          <w:lang w:val="pt-PT"/>
+        </w:rPr>
+        <w:t>Storage</w:t>
+      </w:r>
+      <w:proofErr w:type="spellEnd"/>
+      <w:r>
+        <w:rPr>
+          <w:lang w:val="pt-PT"/>
+        </w:rPr>
+        <w:t xml:space="preserve"> App</w:t>
+      </w:r>
+      <w:r>
+        <w:rPr>
+          <w:lang w:val="pt-PT"/>
+        </w:rPr>
+        <w:t xml:space="preserve"> (</w:t>
+      </w:r>
+      <w:proofErr w:type="spellStart"/>
+      <w:r>
+        <w:rPr>
+          <w:lang w:val="pt-PT"/>
+        </w:rPr>
+        <w:t>ParkSS</w:t>
+      </w:r>
+      <w:proofErr w:type="spellEnd"/>
+      <w:r>
+        <w:rPr>
+          <w:lang w:val="pt-PT"/>
+        </w:rPr>
+        <w:t>)</w:t>
+      </w:r>
+      <w:bookmarkEnd w:id="8"/>
+    </w:p>
+    <w:p>
+      <w:pPr>
+        <w:rPr>
+          <w:iCs/>
+          <w:lang w:val="pt-PT"/>
+        </w:rPr>
+      </w:pPr>
+      <w:r>
+        <w:rPr>
+          <w:highlight w:val="yellow"/>
+          <w:lang w:val="pt-PT"/>
+        </w:rPr>
+        <w:t>[</w:t>
+      </w:r>
+      <w:r>
+        <w:rPr>
+          <w:bCs/>
+          <w:iCs/>
+          <w:highlight w:val="yellow"/>
+          <w:lang w:val="pt-PT"/>
+        </w:rPr>
+        <w:t xml:space="preserve">Explicação da abordagem adotada na implementação </w:t>
+      </w:r>
+      <w:r>
+        <w:rPr>
+          <w:iCs/>
+          <w:highlight w:val="yellow"/>
+          <w:lang w:val="pt-PT"/>
+        </w:rPr>
+        <w:t xml:space="preserve">de todos as funcionalidades </w:t>
+      </w:r>
+      <w:r>
+        <w:rPr>
+          <w:iCs/>
+          <w:highlight w:val="yellow"/>
+          <w:lang w:val="pt-PT"/>
+        </w:rPr>
+        <w:t xml:space="preserve">existentes </w:t>
+      </w:r>
+      <w:r>
+        <w:rPr>
+          <w:iCs/>
+          <w:highlight w:val="yellow"/>
+          <w:lang w:val="pt-PT"/>
+        </w:rPr>
+        <w:t xml:space="preserve">nesta aplicação, </w:t>
+      </w:r>
+      <w:r>
+        <w:rPr>
+          <w:iCs/>
+          <w:highlight w:val="yellow"/>
+          <w:lang w:val="pt-PT"/>
+        </w:rPr>
+        <w:t xml:space="preserve">incluindo o </w:t>
+      </w:r>
+      <w:r>
+        <w:rPr>
+          <w:iCs/>
+          <w:highlight w:val="yellow"/>
+          <w:lang w:val="pt-PT"/>
+        </w:rPr>
+        <w:t xml:space="preserve">esquema </w:t>
+      </w:r>
+      <w:r>
+        <w:rPr>
+          <w:iCs/>
+          <w:highlight w:val="yellow"/>
+          <w:lang w:val="pt-PT"/>
+        </w:rPr>
+        <w:t xml:space="preserve">adotado para representar os dados </w:t>
+      </w:r>
+      <w:r>
+        <w:rPr>
+          <w:iCs/>
+          <w:highlight w:val="yellow"/>
+          <w:lang w:val="pt-PT"/>
+        </w:rPr>
+        <w:t>na base de dados</w:t>
+      </w:r>
+      <w:r>
+        <w:rPr>
+          <w:iCs/>
+          <w:highlight w:val="yellow"/>
+          <w:lang w:val="pt-PT"/>
+        </w:rPr>
+        <w:t xml:space="preserve"> d</w:t>
+      </w:r>
+      <w:r>
+        <w:rPr>
+          <w:iCs/>
+          <w:highlight w:val="yellow"/>
+          <w:lang w:val="pt-PT"/>
+        </w:rPr>
+        <w:t>a</w:t>
+      </w:r>
+      <w:r>
+        <w:rPr>
+          <w:iCs/>
+          <w:highlight w:val="yellow"/>
+          <w:lang w:val="pt-PT"/>
+        </w:rPr>
+        <w:t xml:space="preserve"> aplicação e </w:t>
+      </w:r>
+      <w:r>
+        <w:rPr>
+          <w:iCs/>
+          <w:highlight w:val="yellow"/>
+          <w:lang w:val="pt-PT"/>
+        </w:rPr>
+        <w:t xml:space="preserve">justificação do mesmo, </w:t>
+      </w:r>
+      <w:r>
+        <w:rPr>
+          <w:iCs/>
+          <w:highlight w:val="yellow"/>
+          <w:lang w:val="pt-PT"/>
+        </w:rPr>
+        <w:t xml:space="preserve">bem como o mecanismo utilizado para </w:t>
+      </w:r>
+      <w:r>
+        <w:rPr>
+          <w:iCs/>
+          <w:highlight w:val="yellow"/>
+          <w:lang w:val="pt-PT"/>
+        </w:rPr>
+        <w:t xml:space="preserve">otimizaram a recolha dos dados existente no </w:t>
+      </w:r>
+      <w:r>
+        <w:rPr>
+          <w:b/>
+          <w:iCs/>
+          <w:highlight w:val="yellow"/>
+          <w:lang w:val="pt-PT"/>
+        </w:rPr>
+        <w:t xml:space="preserve">Parking Spot </w:t>
+      </w:r>
+      <w:proofErr w:type="spellStart"/>
+      <w:r>
+        <w:rPr>
+          <w:b/>
+          <w:iCs/>
+          <w:highlight w:val="yellow"/>
+          <w:lang w:val="pt-PT"/>
+        </w:rPr>
         <w:t>Transmission</w:t>
       </w:r>
       <w:proofErr w:type="spellEnd"/>
       <w:r>
         <w:rPr>
-          <w:iCs/>
+          <w:b/>
+          <w:iCs/>
+          <w:highlight w:val="yellow"/>
           <w:lang w:val="pt-PT"/>
         </w:rPr>
         <w:t xml:space="preserve"> </w:t>
@@ -3249,7 +4051,9 @@
       <w:proofErr w:type="spellStart"/>
       <w:r>
         <w:rPr>
-          <w:iCs/>
+          <w:b/>
+          <w:iCs/>
+          <w:highlight w:val="yellow"/>
           <w:lang w:val="pt-PT"/>
         </w:rPr>
         <w:t>Unit</w:t>
@@ -3258,9 +4062,77 @@
       <w:r>
         <w:rPr>
           <w:iCs/>
-          <w:lang w:val="pt-PT"/>
-        </w:rPr>
-        <w:t>.</w:t>
+          <w:highlight w:val="yellow"/>
+          <w:lang w:val="pt-PT"/>
+        </w:rPr>
+        <w:t>, etc.</w:t>
+      </w:r>
+      <w:r>
+        <w:rPr>
+          <w:iCs/>
+          <w:highlight w:val="yellow"/>
+          <w:lang w:val="pt-PT"/>
+        </w:rPr>
+        <w:t xml:space="preserve"> </w:t>
+      </w:r>
+      <w:r>
+        <w:rPr>
+          <w:iCs/>
+          <w:highlight w:val="yellow"/>
+          <w:lang w:val="pt-PT"/>
+        </w:rPr>
+        <w:t xml:space="preserve"> </w:t>
+      </w:r>
+      <w:r>
+        <w:rPr>
+          <w:b/>
+          <w:iCs/>
+          <w:highlight w:val="yellow"/>
+          <w:lang w:val="pt-PT"/>
+        </w:rPr>
+        <w:t>Nota</w:t>
+      </w:r>
+      <w:r>
+        <w:rPr>
+          <w:iCs/>
+          <w:highlight w:val="yellow"/>
+          <w:lang w:val="pt-PT"/>
+        </w:rPr>
+        <w:t xml:space="preserve">: </w:t>
+      </w:r>
+      <w:r>
+        <w:rPr>
+          <w:iCs/>
+          <w:highlight w:val="yellow"/>
+          <w:lang w:val="pt-PT"/>
+        </w:rPr>
+        <w:t>Não esquecer que têm que entregar a script SQL com o esquema da base de dados (ficheiro .</w:t>
+      </w:r>
+      <w:proofErr w:type="spellStart"/>
+      <w:r>
+        <w:rPr>
+          <w:iCs/>
+          <w:highlight w:val="yellow"/>
+          <w:lang w:val="pt-PT"/>
+        </w:rPr>
+        <w:t>sql</w:t>
+      </w:r>
+      <w:proofErr w:type="spellEnd"/>
+      <w:r>
+        <w:rPr>
+          <w:iCs/>
+          <w:highlight w:val="yellow"/>
+          <w:lang w:val="pt-PT"/>
+        </w:rPr>
+        <w:t>)</w:t>
+      </w:r>
+      <w:r>
+        <w:rPr>
+          <w:iCs/>
+          <w:highlight w:val="yellow"/>
+          <w:lang w:val="pt-PT"/>
+        </w:rPr>
+        <w:t>]</w:t>
       </w:r>
     </w:p>
     <w:p>
@@ -3268,26 +4140,461 @@
         <w:ind w:firstLine="432"/>
         <w:rPr>
           <w:iCs/>
+          <w:lang w:val="pt-PT"/>
+        </w:rPr>
+      </w:pPr>
+      <w:r>
+        <w:rPr>
+          <w:iCs/>
+          <w:lang w:val="pt-PT"/>
+        </w:rPr>
+        <w:t xml:space="preserve">Para o </w:t>
+      </w:r>
+      <w:proofErr w:type="spellStart"/>
+      <w:r>
+        <w:rPr>
+          <w:iCs/>
+          <w:lang w:val="pt-PT"/>
+        </w:rPr>
+        <w:t>ParkSS</w:t>
+      </w:r>
+      <w:proofErr w:type="spellEnd"/>
+      <w:r>
+        <w:rPr>
+          <w:iCs/>
+          <w:lang w:val="pt-PT"/>
+        </w:rPr>
+        <w:t xml:space="preserve"> escolhemos que fique registado não só os parques e os </w:t>
+      </w:r>
+      <w:proofErr w:type="gramStart"/>
+      <w:r>
+        <w:rPr>
+          <w:iCs/>
+          <w:lang w:val="pt-PT"/>
+        </w:rPr>
+        <w:t>spots</w:t>
+      </w:r>
+      <w:proofErr w:type="gramEnd"/>
+      <w:r>
+        <w:rPr>
+          <w:iCs/>
+          <w:lang w:val="pt-PT"/>
+        </w:rPr>
+        <w:t xml:space="preserve"> mas também o histórico completo dos spots sempre que o spot sofra alguma alteração como a mudança de estado de ocupado para livre e vice-versa. Assim temos dados para as consultas </w:t>
+      </w:r>
+      <w:r>
+        <w:rPr>
+          <w:iCs/>
+          <w:lang w:val="pt-PT"/>
+        </w:rPr>
+        <w:t xml:space="preserve">funcionarem otimamente e com precisão. </w:t>
+      </w:r>
+    </w:p>
+    <w:p>
+      <w:pPr>
+        <w:rPr>
+          <w:iCs/>
+          <w:lang w:val="pt-PT"/>
+        </w:rPr>
+      </w:pPr>
+    </w:p>
+    <w:p>
+      <w:pPr>
+        <w:pStyle w:val="Ttulo1"/>
+        <w:rPr>
+          <w:lang w:val="pt-PT"/>
+        </w:rPr>
+      </w:pPr>
+      <w:bookmarkStart w:id="9" w:name="_Toc464549672"/>
+      <w:bookmarkStart w:id="10" w:name="_Toc528096941"/>
+      <w:proofErr w:type="spellStart"/>
+      <w:r>
+        <w:rPr>
+          <w:lang w:val="pt-PT"/>
+        </w:rPr>
+        <w:t>Smart</w:t>
+      </w:r>
+      <w:proofErr w:type="spellEnd"/>
+      <w:r>
+        <w:rPr>
+          <w:lang w:val="pt-PT"/>
+        </w:rPr>
+        <w:t xml:space="preserve"> </w:t>
+      </w:r>
+      <w:proofErr w:type="spellStart"/>
+      <w:r>
+        <w:rPr>
+          <w:lang w:val="pt-PT"/>
+        </w:rPr>
+        <w:t>Park</w:t>
+      </w:r>
+      <w:proofErr w:type="spellEnd"/>
+      <w:r>
+        <w:rPr>
+          <w:lang w:val="pt-PT"/>
+        </w:rPr>
+        <w:t xml:space="preserve"> </w:t>
+      </w:r>
+      <w:proofErr w:type="spellStart"/>
+      <w:r>
+        <w:rPr>
+          <w:lang w:val="pt-PT"/>
+        </w:rPr>
+        <w:t>RESTful</w:t>
+      </w:r>
+      <w:proofErr w:type="spellEnd"/>
+      <w:r>
+        <w:rPr>
+          <w:lang w:val="pt-PT"/>
+        </w:rPr>
+        <w:t xml:space="preserve"> Web</w:t>
+      </w:r>
+      <w:r>
+        <w:rPr>
+          <w:lang w:val="pt-PT"/>
+        </w:rPr>
+        <w:t xml:space="preserve"> </w:t>
+      </w:r>
+      <w:proofErr w:type="spellStart"/>
+      <w:r>
+        <w:rPr>
+          <w:lang w:val="pt-PT"/>
+        </w:rPr>
+        <w:t>Service</w:t>
+      </w:r>
+      <w:bookmarkEnd w:id="9"/>
+      <w:bookmarkEnd w:id="10"/>
+      <w:proofErr w:type="spellEnd"/>
+    </w:p>
+    <w:p>
+      <w:pPr>
+        <w:rPr>
+          <w:iCs/>
+          <w:lang w:val="pt-PT"/>
+        </w:rPr>
+      </w:pPr>
+      <w:r>
+        <w:rPr>
+          <w:highlight w:val="yellow"/>
+          <w:lang w:val="pt-PT"/>
+        </w:rPr>
+        <w:t>[</w:t>
+      </w:r>
+      <w:r>
+        <w:rPr>
+          <w:bCs/>
+          <w:iCs/>
+          <w:highlight w:val="yellow"/>
+          <w:lang w:val="pt-PT"/>
+        </w:rPr>
+        <w:t xml:space="preserve">Explicação </w:t>
+      </w:r>
+      <w:r>
+        <w:rPr>
+          <w:iCs/>
+          <w:highlight w:val="yellow"/>
+          <w:lang w:val="pt-PT"/>
+        </w:rPr>
+        <w:t xml:space="preserve">de todos as funcionalidades implementadas </w:t>
+      </w:r>
+      <w:r>
+        <w:rPr>
+          <w:iCs/>
+          <w:highlight w:val="yellow"/>
+          <w:lang w:val="pt-PT"/>
+        </w:rPr>
+        <w:t xml:space="preserve">ao nível da </w:t>
+      </w:r>
+      <w:r>
+        <w:rPr>
+          <w:iCs/>
+          <w:highlight w:val="yellow"/>
+          <w:lang w:val="pt-PT"/>
+        </w:rPr>
+        <w:t>camada de serviço</w:t>
+      </w:r>
+      <w:r>
+        <w:rPr>
+          <w:iCs/>
+          <w:highlight w:val="yellow"/>
+          <w:lang w:val="pt-PT"/>
+        </w:rPr>
+        <w:t>. Descrever a API do serviço, especificando as operações/recursos disponíveis.]</w:t>
+      </w:r>
+    </w:p>
+    <w:p>
+      <w:pPr>
+        <w:rPr>
+          <w:iCs/>
+          <w:lang w:val="pt-PT"/>
+        </w:rPr>
+      </w:pPr>
+      <w:r>
+        <w:rPr>
+          <w:iCs/>
+          <w:lang w:val="pt-PT"/>
+        </w:rPr>
+        <w:t xml:space="preserve">O </w:t>
+      </w:r>
+      <w:proofErr w:type="spellStart"/>
+      <w:r>
+        <w:rPr>
+          <w:iCs/>
+          <w:lang w:val="pt-PT"/>
+        </w:rPr>
+        <w:t>SmartPark</w:t>
+      </w:r>
+      <w:proofErr w:type="spellEnd"/>
+      <w:r>
+        <w:rPr>
+          <w:iCs/>
+          <w:lang w:val="pt-PT"/>
+        </w:rPr>
+        <w:t xml:space="preserve"> disponibiliza através de rotas o acesso aos dados para consulta. A API tem as rotas definidas de forma fácil de interpretar. A única confusão que pode existir é saber o controlador em que se encontra a rota que se quer usar mas para resolver esse problema disponibilizamos um </w:t>
+      </w:r>
+      <w:hyperlink r:id="rId9" w:history="1">
+        <w:r>
+          <w:rPr>
+            <w:rStyle w:val="Hiperligao"/>
+            <w:iCs/>
+            <w:lang w:val="pt-PT"/>
+          </w:rPr>
+          <w:t>guia de rotas</w:t>
+        </w:r>
+      </w:hyperlink>
+      <w:r>
+        <w:rPr>
+          <w:iCs/>
+          <w:lang w:val="pt-PT"/>
+        </w:rPr>
+        <w:t xml:space="preserve"> com exemplos de uso e onde as encontrar.</w:t>
+      </w:r>
+    </w:p>
+    <w:p>
+      <w:pPr>
+        <w:rPr>
+          <w:iCs/>
+          <w:lang w:val="pt-PT"/>
+        </w:rPr>
+      </w:pPr>
+    </w:p>
+    <w:p>
+      <w:pPr>
+        <w:pStyle w:val="Ttulo1"/>
+        <w:rPr>
+          <w:lang w:val="pt-PT"/>
+        </w:rPr>
+      </w:pPr>
+      <w:bookmarkStart w:id="11" w:name="_Toc528096942"/>
+      <w:proofErr w:type="spellStart"/>
+      <w:r>
+        <w:rPr>
+          <w:lang w:val="pt-PT"/>
+        </w:rPr>
+        <w:t>Admin</w:t>
+      </w:r>
+      <w:proofErr w:type="spellEnd"/>
+      <w:r>
+        <w:rPr>
+          <w:lang w:val="pt-PT"/>
+        </w:rPr>
+        <w:t xml:space="preserve"> </w:t>
+      </w:r>
+      <w:proofErr w:type="spellStart"/>
+      <w:r>
+        <w:rPr>
+          <w:lang w:val="pt-PT"/>
+        </w:rPr>
+        <w:t>Dashboard</w:t>
+      </w:r>
+      <w:proofErr w:type="spellEnd"/>
+      <w:r>
+        <w:rPr>
+          <w:lang w:val="pt-PT"/>
+        </w:rPr>
+        <w:t xml:space="preserve"> (</w:t>
+      </w:r>
+      <w:proofErr w:type="spellStart"/>
+      <w:r>
+        <w:rPr>
+          <w:lang w:val="pt-PT"/>
+        </w:rPr>
+        <w:t>ParkDashboard</w:t>
+      </w:r>
+      <w:proofErr w:type="spellEnd"/>
+      <w:r>
+        <w:rPr>
+          <w:lang w:val="pt-PT"/>
+        </w:rPr>
+        <w:t>)</w:t>
+      </w:r>
+      <w:bookmarkEnd w:id="11"/>
+    </w:p>
+    <w:p>
+      <w:pPr>
+        <w:rPr>
+          <w:iCs/>
+          <w:lang w:val="pt-PT"/>
+        </w:rPr>
+      </w:pPr>
+      <w:proofErr w:type="gramStart"/>
+      <w:r>
+        <w:rPr>
+          <w:iCs/>
+          <w:highlight w:val="yellow"/>
+          <w:lang w:val="pt-PT"/>
+        </w:rPr>
+        <w:t>[Descrever</w:t>
+      </w:r>
+      <w:proofErr w:type="gramEnd"/>
+      <w:r>
+        <w:rPr>
+          <w:iCs/>
+          <w:highlight w:val="yellow"/>
+          <w:lang w:val="pt-PT"/>
+        </w:rPr>
+        <w:t xml:space="preserve"> as funcionalidades desenvolvidas na aplicação de monitorização do sistema</w:t>
+      </w:r>
+      <w:r>
+        <w:rPr>
+          <w:iCs/>
+          <w:highlight w:val="yellow"/>
+          <w:lang w:val="pt-PT"/>
+        </w:rPr>
+        <w:t xml:space="preserve"> para </w:t>
+      </w:r>
+      <w:r>
+        <w:rPr>
+          <w:iCs/>
+          <w:highlight w:val="yellow"/>
+          <w:lang w:val="pt-PT"/>
+        </w:rPr>
+        <w:t>visualiza</w:t>
+      </w:r>
+      <w:r>
+        <w:rPr>
+          <w:iCs/>
+          <w:highlight w:val="yellow"/>
+          <w:lang w:val="pt-PT"/>
+        </w:rPr>
+        <w:t>ção</w:t>
+      </w:r>
+      <w:r>
+        <w:rPr>
+          <w:iCs/>
+          <w:highlight w:val="yellow"/>
+          <w:lang w:val="pt-PT"/>
+        </w:rPr>
+        <w:t xml:space="preserve"> </w:t>
+      </w:r>
+      <w:r>
+        <w:rPr>
+          <w:iCs/>
+          <w:highlight w:val="yellow"/>
+          <w:lang w:val="pt-PT"/>
+        </w:rPr>
+        <w:t>do estado global do sistema</w:t>
+      </w:r>
+      <w:r>
+        <w:rPr>
+          <w:iCs/>
+          <w:highlight w:val="yellow"/>
+          <w:lang w:val="pt-PT"/>
+        </w:rPr>
+        <w:t xml:space="preserve"> </w:t>
+      </w:r>
+      <w:r>
+        <w:rPr>
+          <w:iCs/>
+          <w:highlight w:val="yellow"/>
+          <w:lang w:val="pt-PT"/>
+        </w:rPr>
+        <w:t>por parte do administrador do sistema</w:t>
+      </w:r>
+      <w:r>
+        <w:rPr>
+          <w:iCs/>
+          <w:highlight w:val="yellow"/>
+          <w:lang w:val="pt-PT"/>
+        </w:rPr>
+        <w:t>.]</w:t>
+      </w:r>
+    </w:p>
+    <w:p>
+      <w:pPr>
+        <w:rPr>
+          <w:iCs/>
+          <w:lang w:val="pt-PT"/>
+        </w:rPr>
+      </w:pPr>
+      <w:r>
+        <w:rPr>
+          <w:iCs/>
+          <w:lang w:val="pt-PT"/>
+        </w:rPr>
+        <w:t xml:space="preserve">O </w:t>
+      </w:r>
+      <w:proofErr w:type="spellStart"/>
+      <w:r>
+        <w:rPr>
+          <w:lang w:val="pt-PT"/>
+        </w:rPr>
+        <w:t>ParkDashboard</w:t>
+      </w:r>
+      <w:proofErr w:type="spellEnd"/>
+      <w:r>
+        <w:rPr>
+          <w:iCs/>
+          <w:lang w:val="pt-PT"/>
+        </w:rPr>
+        <w:t xml:space="preserve"> </w:t>
+      </w:r>
+      <w:r>
+        <w:rPr>
+          <w:iCs/>
+          <w:lang w:val="pt-PT"/>
+        </w:rPr>
+        <w:t xml:space="preserve">optámos por </w:t>
+      </w:r>
+      <w:r>
+        <w:rPr>
+          <w:iCs/>
           <w:color w:val="FF0000"/>
           <w:lang w:val="pt-PT"/>
         </w:rPr>
-      </w:pPr>
-      <w:r>
-        <w:rPr>
-          <w:iCs/>
-          <w:color w:val="FF0000"/>
-          <w:lang w:val="pt-PT"/>
-        </w:rPr>
-        <w:t>Completar</w:t>
-      </w:r>
-      <w:r>
-        <w:rPr>
-          <w:iCs/>
-          <w:color w:val="FF0000"/>
-          <w:lang w:val="pt-PT"/>
-        </w:rPr>
-        <w:t>…</w:t>
-      </w:r>
+        <w:t xml:space="preserve">uma página web </w:t>
+      </w:r>
+      <w:r>
+        <w:rPr>
+          <w:iCs/>
+          <w:lang w:val="pt-PT"/>
+        </w:rPr>
+        <w:t xml:space="preserve">para fazer uso dos serviços do </w:t>
+      </w:r>
+      <w:proofErr w:type="spellStart"/>
+      <w:r>
+        <w:rPr>
+          <w:iCs/>
+          <w:lang w:val="pt-PT"/>
+        </w:rPr>
+        <w:t>SmartPark</w:t>
+      </w:r>
+      <w:proofErr w:type="spellEnd"/>
+      <w:r>
+        <w:rPr>
+          <w:iCs/>
+          <w:lang w:val="pt-PT"/>
+        </w:rPr>
+        <w:t>. Para que as consultas possam ser facilmente feitas e que se obtenham respostas rápidas e precisas da forma mais intuitiva que nos foi possível implementar.</w:t>
+      </w:r>
+    </w:p>
+    <w:p>
+      <w:pPr>
+        <w:rPr>
+          <w:iCs/>
+          <w:lang w:val="pt-PT"/>
+        </w:rPr>
+      </w:pPr>
     </w:p>
     <w:p>
       <w:pPr>
@@ -3300,846 +4607,158 @@
     <w:p>
       <w:pPr>
         <w:pStyle w:val="Ttulo1"/>
-      </w:pPr>
-      <w:bookmarkStart w:id="7" w:name="_Toc528096939"/>
-      <w:r>
-        <w:t>Parking Spot Transmission Unit (</w:t>
-      </w:r>
-      <w:proofErr w:type="spellStart"/>
-      <w:r>
-        <w:t>ParkTU</w:t>
-      </w:r>
-      <w:proofErr w:type="spellEnd"/>
-      <w:r>
-        <w:t>)</w:t>
-      </w:r>
-      <w:bookmarkEnd w:id="7"/>
-    </w:p>
-    <w:p>
-      <w:pPr>
-        <w:rPr>
-          <w:iCs/>
-          <w:lang w:val="pt-PT"/>
-        </w:rPr>
-      </w:pPr>
-      <w:proofErr w:type="gramStart"/>
-      <w:r>
-        <w:rPr>
-          <w:highlight w:val="yellow"/>
-          <w:lang w:val="pt-PT"/>
-        </w:rPr>
-        <w:t>[</w:t>
-      </w:r>
-      <w:r>
-        <w:rPr>
-          <w:highlight w:val="yellow"/>
-          <w:lang w:val="pt-PT"/>
-        </w:rPr>
-        <w:t>Nesta</w:t>
-      </w:r>
-      <w:proofErr w:type="gramEnd"/>
-      <w:r>
-        <w:rPr>
-          <w:highlight w:val="yellow"/>
-          <w:lang w:val="pt-PT"/>
-        </w:rPr>
-        <w:t xml:space="preserve"> seção deve fazer uma </w:t>
-      </w:r>
-      <w:r>
-        <w:rPr>
-          <w:bCs/>
-          <w:iCs/>
-          <w:highlight w:val="yellow"/>
-          <w:lang w:val="pt-PT"/>
-        </w:rPr>
-        <w:t>e</w:t>
-      </w:r>
-      <w:r>
-        <w:rPr>
-          <w:bCs/>
-          <w:iCs/>
-          <w:highlight w:val="yellow"/>
-          <w:lang w:val="pt-PT"/>
-        </w:rPr>
-        <w:t xml:space="preserve">xplicação da abordagem adotada na implementação </w:t>
-      </w:r>
-      <w:r>
-        <w:rPr>
-          <w:iCs/>
-          <w:highlight w:val="yellow"/>
-          <w:lang w:val="pt-PT"/>
-        </w:rPr>
-        <w:t xml:space="preserve">deste componente de modo a </w:t>
-      </w:r>
-      <w:r>
-        <w:rPr>
-          <w:iCs/>
-          <w:highlight w:val="yellow"/>
-          <w:lang w:val="pt-PT"/>
-        </w:rPr>
-        <w:t>clarificar</w:t>
-      </w:r>
-      <w:r>
-        <w:rPr>
-          <w:iCs/>
-          <w:highlight w:val="yellow"/>
-          <w:lang w:val="pt-PT"/>
-        </w:rPr>
-        <w:t xml:space="preserve"> como </w:t>
-      </w:r>
-      <w:r>
-        <w:rPr>
-          <w:iCs/>
-          <w:highlight w:val="yellow"/>
-          <w:lang w:val="pt-PT"/>
-        </w:rPr>
-        <w:t xml:space="preserve">é </w:t>
-      </w:r>
-      <w:r>
-        <w:rPr>
-          <w:iCs/>
-          <w:highlight w:val="yellow"/>
-          <w:lang w:val="pt-PT"/>
-        </w:rPr>
-        <w:t xml:space="preserve">que tecnologicamente é </w:t>
-      </w:r>
-      <w:r>
-        <w:rPr>
-          <w:iCs/>
-          <w:highlight w:val="yellow"/>
-          <w:lang w:val="pt-PT"/>
-        </w:rPr>
-        <w:t>disponibilizado/encaminhadas as mensagens com informação referente à ocupação de um parque d</w:t>
-      </w:r>
-      <w:bookmarkStart w:id="8" w:name="_GoBack"/>
-      <w:bookmarkEnd w:id="8"/>
-      <w:r>
-        <w:rPr>
-          <w:iCs/>
-          <w:highlight w:val="yellow"/>
-          <w:lang w:val="pt-PT"/>
-        </w:rPr>
-        <w:t>e estacionamento.</w:t>
-      </w:r>
-      <w:r>
-        <w:rPr>
-          <w:iCs/>
-          <w:highlight w:val="yellow"/>
-          <w:lang w:val="pt-PT"/>
-        </w:rPr>
-        <w:t>]</w:t>
-      </w:r>
-    </w:p>
-    <w:p>
-      <w:pPr>
-        <w:rPr>
-          <w:iCs/>
-          <w:lang w:val="pt-PT"/>
-        </w:rPr>
-      </w:pPr>
-    </w:p>
-    <w:p>
-      <w:pPr>
-        <w:rPr>
-          <w:iCs/>
-          <w:lang w:val="pt-PT"/>
-        </w:rPr>
-      </w:pPr>
-    </w:p>
-    <w:p>
-      <w:pPr>
-        <w:pStyle w:val="Ttulo1"/>
-        <w:rPr>
-          <w:lang w:val="pt-PT"/>
-        </w:rPr>
-      </w:pPr>
-      <w:bookmarkStart w:id="9" w:name="_Toc528096940"/>
-      <w:r>
-        <w:rPr>
-          <w:lang w:val="pt-PT"/>
-        </w:rPr>
-        <w:t xml:space="preserve">Parking Spot </w:t>
-      </w:r>
-      <w:proofErr w:type="spellStart"/>
-      <w:r>
-        <w:rPr>
-          <w:lang w:val="pt-PT"/>
-        </w:rPr>
-        <w:t>Storage</w:t>
-      </w:r>
-      <w:proofErr w:type="spellEnd"/>
-      <w:r>
-        <w:rPr>
-          <w:lang w:val="pt-PT"/>
-        </w:rPr>
-        <w:t xml:space="preserve"> App</w:t>
-      </w:r>
-      <w:r>
-        <w:rPr>
-          <w:lang w:val="pt-PT"/>
-        </w:rPr>
-        <w:t xml:space="preserve"> (</w:t>
-      </w:r>
-      <w:proofErr w:type="spellStart"/>
-      <w:r>
-        <w:rPr>
-          <w:lang w:val="pt-PT"/>
-        </w:rPr>
-        <w:t>ParkSS</w:t>
-      </w:r>
-      <w:proofErr w:type="spellEnd"/>
-      <w:r>
-        <w:rPr>
-          <w:lang w:val="pt-PT"/>
-        </w:rPr>
-        <w:t>)</w:t>
-      </w:r>
-      <w:bookmarkEnd w:id="9"/>
-    </w:p>
-    <w:p>
-      <w:pPr>
-        <w:rPr>
-          <w:iCs/>
-          <w:lang w:val="pt-PT"/>
-        </w:rPr>
-      </w:pPr>
-      <w:r>
-        <w:rPr>
-          <w:highlight w:val="yellow"/>
-          <w:lang w:val="pt-PT"/>
-        </w:rPr>
-        <w:t>[</w:t>
-      </w:r>
-      <w:r>
-        <w:rPr>
-          <w:bCs/>
-          <w:iCs/>
-          <w:highlight w:val="yellow"/>
-          <w:lang w:val="pt-PT"/>
-        </w:rPr>
-        <w:t xml:space="preserve">Explicação da abordagem adotada na implementação </w:t>
-      </w:r>
-      <w:r>
-        <w:rPr>
-          <w:iCs/>
-          <w:highlight w:val="yellow"/>
-          <w:lang w:val="pt-PT"/>
-        </w:rPr>
-        <w:t xml:space="preserve">de todos as funcionalidades </w:t>
-      </w:r>
-      <w:r>
-        <w:rPr>
-          <w:iCs/>
-          <w:highlight w:val="yellow"/>
-          <w:lang w:val="pt-PT"/>
-        </w:rPr>
-        <w:t xml:space="preserve">existentes </w:t>
-      </w:r>
-      <w:r>
-        <w:rPr>
-          <w:iCs/>
-          <w:highlight w:val="yellow"/>
-          <w:lang w:val="pt-PT"/>
-        </w:rPr>
-        <w:t xml:space="preserve">nesta aplicação, </w:t>
-      </w:r>
-      <w:r>
-        <w:rPr>
-          <w:iCs/>
-          <w:highlight w:val="yellow"/>
-          <w:lang w:val="pt-PT"/>
-        </w:rPr>
-        <w:t xml:space="preserve">incluindo o </w:t>
-      </w:r>
-      <w:r>
-        <w:rPr>
-          <w:iCs/>
-          <w:highlight w:val="yellow"/>
-          <w:lang w:val="pt-PT"/>
-        </w:rPr>
-        <w:t xml:space="preserve">esquema </w:t>
-      </w:r>
-      <w:r>
-        <w:rPr>
-          <w:iCs/>
-          <w:highlight w:val="yellow"/>
-          <w:lang w:val="pt-PT"/>
-        </w:rPr>
-        <w:t xml:space="preserve">adotado para representar os dados </w:t>
-      </w:r>
-      <w:r>
-        <w:rPr>
-          <w:iCs/>
-          <w:highlight w:val="yellow"/>
-          <w:lang w:val="pt-PT"/>
-        </w:rPr>
-        <w:t>na base de dados</w:t>
-      </w:r>
-      <w:r>
-        <w:rPr>
-          <w:iCs/>
-          <w:highlight w:val="yellow"/>
-          <w:lang w:val="pt-PT"/>
-        </w:rPr>
-        <w:t xml:space="preserve"> d</w:t>
-      </w:r>
-      <w:r>
-        <w:rPr>
-          <w:iCs/>
-          <w:highlight w:val="yellow"/>
-          <w:lang w:val="pt-PT"/>
-        </w:rPr>
-        <w:t>a</w:t>
-      </w:r>
-      <w:r>
-        <w:rPr>
-          <w:iCs/>
-          <w:highlight w:val="yellow"/>
-          <w:lang w:val="pt-PT"/>
-        </w:rPr>
-        <w:t xml:space="preserve"> aplicação e </w:t>
-      </w:r>
-      <w:r>
-        <w:rPr>
-          <w:iCs/>
-          <w:highlight w:val="yellow"/>
-          <w:lang w:val="pt-PT"/>
-        </w:rPr>
-        <w:t xml:space="preserve">justificação do mesmo, </w:t>
-      </w:r>
-      <w:r>
-        <w:rPr>
-          <w:iCs/>
-          <w:highlight w:val="yellow"/>
-          <w:lang w:val="pt-PT"/>
-        </w:rPr>
-        <w:t xml:space="preserve">bem como o mecanismo utilizado para </w:t>
-      </w:r>
-      <w:r>
-        <w:rPr>
-          <w:iCs/>
-          <w:highlight w:val="yellow"/>
-          <w:lang w:val="pt-PT"/>
-        </w:rPr>
-        <w:t xml:space="preserve">otimizaram a recolha dos dados existente no </w:t>
-      </w:r>
-      <w:r>
-        <w:rPr>
-          <w:b/>
-          <w:iCs/>
-          <w:highlight w:val="yellow"/>
-          <w:lang w:val="pt-PT"/>
-        </w:rPr>
-        <w:t xml:space="preserve">Parking Spot </w:t>
-      </w:r>
-      <w:proofErr w:type="spellStart"/>
-      <w:r>
-        <w:rPr>
-          <w:b/>
-          <w:iCs/>
-          <w:highlight w:val="yellow"/>
-          <w:lang w:val="pt-PT"/>
-        </w:rPr>
-        <w:t>Transmission</w:t>
-      </w:r>
-      <w:proofErr w:type="spellEnd"/>
-      <w:r>
-        <w:rPr>
-          <w:b/>
-          <w:iCs/>
-          <w:highlight w:val="yellow"/>
-          <w:lang w:val="pt-PT"/>
-        </w:rPr>
-        <w:t xml:space="preserve"> </w:t>
-      </w:r>
-      <w:proofErr w:type="spellStart"/>
-      <w:r>
-        <w:rPr>
-          <w:b/>
-          <w:iCs/>
-          <w:highlight w:val="yellow"/>
-          <w:lang w:val="pt-PT"/>
-        </w:rPr>
-        <w:t>Unit</w:t>
-      </w:r>
-      <w:proofErr w:type="spellEnd"/>
-      <w:r>
-        <w:rPr>
-          <w:iCs/>
-          <w:highlight w:val="yellow"/>
-          <w:lang w:val="pt-PT"/>
-        </w:rPr>
-        <w:t>, etc.</w:t>
-      </w:r>
-      <w:r>
-        <w:rPr>
-          <w:iCs/>
-          <w:highlight w:val="yellow"/>
-          <w:lang w:val="pt-PT"/>
-        </w:rPr>
-        <w:t xml:space="preserve"> </w:t>
-      </w:r>
-      <w:r>
-        <w:rPr>
-          <w:iCs/>
-          <w:highlight w:val="yellow"/>
-          <w:lang w:val="pt-PT"/>
-        </w:rPr>
-        <w:t xml:space="preserve"> </w:t>
-      </w:r>
-      <w:r>
-        <w:rPr>
-          <w:b/>
-          <w:iCs/>
-          <w:highlight w:val="yellow"/>
-          <w:lang w:val="pt-PT"/>
-        </w:rPr>
-        <w:t>Nota</w:t>
-      </w:r>
-      <w:r>
-        <w:rPr>
-          <w:iCs/>
-          <w:highlight w:val="yellow"/>
-          <w:lang w:val="pt-PT"/>
-        </w:rPr>
-        <w:t xml:space="preserve">: </w:t>
-      </w:r>
-      <w:r>
-        <w:rPr>
-          <w:iCs/>
-          <w:highlight w:val="yellow"/>
-          <w:lang w:val="pt-PT"/>
-        </w:rPr>
-        <w:t>Não esquecer que têm que entregar a script SQL com o esquema da base de dados (ficheiro .</w:t>
-      </w:r>
-      <w:proofErr w:type="spellStart"/>
-      <w:r>
-        <w:rPr>
-          <w:iCs/>
-          <w:highlight w:val="yellow"/>
-          <w:lang w:val="pt-PT"/>
-        </w:rPr>
-        <w:t>sql</w:t>
-      </w:r>
-      <w:proofErr w:type="spellEnd"/>
-      <w:r>
-        <w:rPr>
-          <w:iCs/>
-          <w:highlight w:val="yellow"/>
-          <w:lang w:val="pt-PT"/>
-        </w:rPr>
-        <w:t>)</w:t>
-      </w:r>
-      <w:r>
-        <w:rPr>
-          <w:iCs/>
-          <w:highlight w:val="yellow"/>
-          <w:lang w:val="pt-PT"/>
-        </w:rPr>
-        <w:t>]</w:t>
-      </w:r>
-    </w:p>
-    <w:p>
-      <w:pPr>
-        <w:rPr>
-          <w:iCs/>
-          <w:lang w:val="pt-PT"/>
-        </w:rPr>
-      </w:pPr>
-    </w:p>
-    <w:p>
-      <w:pPr>
-        <w:rPr>
-          <w:iCs/>
-          <w:lang w:val="pt-PT"/>
-        </w:rPr>
-      </w:pPr>
-    </w:p>
-    <w:p>
-      <w:pPr>
-        <w:pStyle w:val="Ttulo1"/>
-      </w:pPr>
-      <w:bookmarkStart w:id="10" w:name="_Toc464549672"/>
-      <w:bookmarkStart w:id="11" w:name="_Toc528096941"/>
-      <w:r>
-        <w:t>Smart Park RESTful Web</w:t>
-      </w:r>
-      <w:r>
-        <w:t xml:space="preserve"> Service</w:t>
-      </w:r>
-      <w:bookmarkEnd w:id="10"/>
-      <w:bookmarkEnd w:id="11"/>
-    </w:p>
-    <w:p>
-      <w:pPr>
-        <w:rPr>
-          <w:iCs/>
-          <w:lang w:val="pt-PT"/>
-        </w:rPr>
-      </w:pPr>
-      <w:r>
-        <w:rPr>
-          <w:highlight w:val="yellow"/>
-          <w:lang w:val="pt-PT"/>
-        </w:rPr>
-        <w:t>[</w:t>
-      </w:r>
-      <w:r>
-        <w:rPr>
-          <w:bCs/>
-          <w:iCs/>
-          <w:highlight w:val="yellow"/>
-          <w:lang w:val="pt-PT"/>
-        </w:rPr>
-        <w:t xml:space="preserve">Explicação </w:t>
-      </w:r>
-      <w:r>
-        <w:rPr>
-          <w:iCs/>
-          <w:highlight w:val="yellow"/>
-          <w:lang w:val="pt-PT"/>
-        </w:rPr>
-        <w:t xml:space="preserve">de todos as funcionalidades implementadas </w:t>
-      </w:r>
-      <w:r>
-        <w:rPr>
-          <w:iCs/>
-          <w:highlight w:val="yellow"/>
-          <w:lang w:val="pt-PT"/>
-        </w:rPr>
-        <w:t xml:space="preserve">ao nível da </w:t>
-      </w:r>
-      <w:r>
-        <w:rPr>
-          <w:iCs/>
-          <w:highlight w:val="yellow"/>
-          <w:lang w:val="pt-PT"/>
-        </w:rPr>
-        <w:t>camada de serviço</w:t>
-      </w:r>
-      <w:r>
-        <w:rPr>
-          <w:iCs/>
-          <w:highlight w:val="yellow"/>
-          <w:lang w:val="pt-PT"/>
-        </w:rPr>
-        <w:t>. Descrever a API do serviço, especificando as operações/recursos disponíveis.</w:t>
-      </w:r>
-      <w:r>
-        <w:rPr>
-          <w:iCs/>
-          <w:highlight w:val="yellow"/>
-          <w:lang w:val="pt-PT"/>
-        </w:rPr>
-        <w:t>]</w:t>
-      </w:r>
-    </w:p>
-    <w:p>
-      <w:pPr>
-        <w:rPr>
-          <w:iCs/>
-          <w:lang w:val="pt-PT"/>
-        </w:rPr>
-      </w:pPr>
-    </w:p>
-    <w:p>
-      <w:pPr>
-        <w:rPr>
-          <w:iCs/>
-          <w:lang w:val="pt-PT"/>
-        </w:rPr>
-      </w:pPr>
-    </w:p>
-    <w:p>
-      <w:pPr>
-        <w:pStyle w:val="Ttulo1"/>
-      </w:pPr>
-      <w:bookmarkStart w:id="12" w:name="_Toc528096942"/>
-      <w:r>
-        <w:t>Admin Dashboard</w:t>
-      </w:r>
-      <w:r>
-        <w:t xml:space="preserve"> (</w:t>
-      </w:r>
-      <w:proofErr w:type="spellStart"/>
-      <w:r>
-        <w:t>ParkDashboard</w:t>
-      </w:r>
-      <w:proofErr w:type="spellEnd"/>
-      <w:r>
-        <w:t>)</w:t>
+        <w:rPr>
+          <w:lang w:val="pt-PT"/>
+        </w:rPr>
+      </w:pPr>
+      <w:bookmarkStart w:id="12" w:name="_Toc433913622"/>
+      <w:bookmarkStart w:id="13" w:name="_Toc464549673"/>
+      <w:bookmarkStart w:id="14" w:name="_Toc528096943"/>
+      <w:r>
+        <w:rPr>
+          <w:lang w:val="pt-PT"/>
+        </w:rPr>
+        <w:t>Requisitos não implementados</w:t>
       </w:r>
       <w:bookmarkEnd w:id="12"/>
-    </w:p>
-    <w:p>
-      <w:pPr>
-        <w:rPr>
-          <w:iCs/>
-          <w:lang w:val="pt-PT"/>
-        </w:rPr>
-      </w:pPr>
-      <w:proofErr w:type="gramStart"/>
-      <w:r>
-        <w:rPr>
-          <w:iCs/>
-          <w:highlight w:val="yellow"/>
-          <w:lang w:val="pt-PT"/>
-        </w:rPr>
-        <w:t>[Descrever</w:t>
-      </w:r>
-      <w:proofErr w:type="gramEnd"/>
-      <w:r>
-        <w:rPr>
-          <w:iCs/>
-          <w:highlight w:val="yellow"/>
-          <w:lang w:val="pt-PT"/>
-        </w:rPr>
-        <w:t xml:space="preserve"> as funcionalidades desenvolvidas na aplicação de monitorização do sistema</w:t>
-      </w:r>
-      <w:r>
-        <w:rPr>
-          <w:iCs/>
-          <w:highlight w:val="yellow"/>
-          <w:lang w:val="pt-PT"/>
-        </w:rPr>
-        <w:t xml:space="preserve"> para </w:t>
-      </w:r>
-      <w:r>
-        <w:rPr>
-          <w:iCs/>
-          <w:highlight w:val="yellow"/>
-          <w:lang w:val="pt-PT"/>
-        </w:rPr>
-        <w:t>visualiza</w:t>
-      </w:r>
-      <w:r>
-        <w:rPr>
-          <w:iCs/>
-          <w:highlight w:val="yellow"/>
-          <w:lang w:val="pt-PT"/>
-        </w:rPr>
-        <w:t>ção</w:t>
-      </w:r>
-      <w:r>
-        <w:rPr>
-          <w:iCs/>
-          <w:highlight w:val="yellow"/>
-          <w:lang w:val="pt-PT"/>
-        </w:rPr>
-        <w:t xml:space="preserve"> </w:t>
-      </w:r>
-      <w:r>
-        <w:rPr>
-          <w:iCs/>
-          <w:highlight w:val="yellow"/>
-          <w:lang w:val="pt-PT"/>
-        </w:rPr>
-        <w:t>do estado global do sistema</w:t>
-      </w:r>
-      <w:r>
-        <w:rPr>
-          <w:iCs/>
-          <w:highlight w:val="yellow"/>
-          <w:lang w:val="pt-PT"/>
-        </w:rPr>
-        <w:t xml:space="preserve"> </w:t>
-      </w:r>
-      <w:r>
-        <w:rPr>
-          <w:iCs/>
-          <w:highlight w:val="yellow"/>
-          <w:lang w:val="pt-PT"/>
-        </w:rPr>
-        <w:t>por parte do administrador do sistema</w:t>
-      </w:r>
-      <w:r>
-        <w:rPr>
-          <w:iCs/>
-          <w:highlight w:val="yellow"/>
-          <w:lang w:val="pt-PT"/>
-        </w:rPr>
-        <w:t>.]</w:t>
-      </w:r>
-    </w:p>
-    <w:p>
-      <w:pPr>
-        <w:rPr>
-          <w:iCs/>
-          <w:lang w:val="pt-PT"/>
-        </w:rPr>
-      </w:pPr>
-    </w:p>
-    <w:p>
-      <w:pPr>
-        <w:rPr>
-          <w:iCs/>
-          <w:lang w:val="pt-PT"/>
-        </w:rPr>
-      </w:pPr>
-    </w:p>
-    <w:p>
-      <w:pPr>
-        <w:rPr>
-          <w:iCs/>
-          <w:lang w:val="pt-PT"/>
-        </w:rPr>
-      </w:pPr>
-    </w:p>
-    <w:p>
-      <w:pPr>
-        <w:pStyle w:val="Ttulo1"/>
-        <w:rPr>
-          <w:lang w:val="pt-PT"/>
-        </w:rPr>
-      </w:pPr>
-      <w:bookmarkStart w:id="13" w:name="_Toc433913622"/>
-      <w:bookmarkStart w:id="14" w:name="_Toc464549673"/>
-      <w:bookmarkStart w:id="15" w:name="_Toc528096943"/>
-      <w:r>
-        <w:rPr>
-          <w:lang w:val="pt-PT"/>
-        </w:rPr>
-        <w:t>Requisitos não implementados</w:t>
-      </w:r>
       <w:bookmarkEnd w:id="13"/>
       <w:bookmarkEnd w:id="14"/>
+    </w:p>
+    <w:p>
+      <w:pPr>
+        <w:rPr>
+          <w:iCs/>
+          <w:lang w:val="pt-PT"/>
+        </w:rPr>
+      </w:pPr>
+      <w:r>
+        <w:rPr>
+          <w:highlight w:val="yellow"/>
+          <w:lang w:val="pt-PT"/>
+        </w:rPr>
+        <w:t>[</w:t>
+      </w:r>
+      <w:r>
+        <w:rPr>
+          <w:bCs/>
+          <w:iCs/>
+          <w:highlight w:val="yellow"/>
+          <w:lang w:val="pt-PT"/>
+        </w:rPr>
+        <w:t xml:space="preserve">Lista </w:t>
+      </w:r>
+      <w:r>
+        <w:rPr>
+          <w:iCs/>
+          <w:highlight w:val="yellow"/>
+          <w:lang w:val="pt-PT"/>
+        </w:rPr>
+        <w:t>de todos as funcionalidades não implementadas, ou implementadas apenas parcialmente para cada módulo].</w:t>
+      </w:r>
+    </w:p>
+    <w:p>
+      <w:pPr>
+        <w:rPr>
+          <w:iCs/>
+          <w:lang w:val="pt-PT"/>
+        </w:rPr>
+      </w:pPr>
+    </w:p>
+    <w:p>
+      <w:pPr>
+        <w:rPr>
+          <w:iCs/>
+          <w:lang w:val="pt-PT"/>
+        </w:rPr>
+      </w:pPr>
+    </w:p>
+    <w:p>
+      <w:pPr>
+        <w:pStyle w:val="Ttulo1"/>
+        <w:rPr>
+          <w:lang w:val="pt-PT"/>
+        </w:rPr>
+      </w:pPr>
+      <w:bookmarkStart w:id="15" w:name="_Toc433913623"/>
+      <w:bookmarkStart w:id="16" w:name="_Toc464549674"/>
+      <w:bookmarkStart w:id="17" w:name="_Toc528096944"/>
+      <w:r>
+        <w:rPr>
+          <w:lang w:val="pt-PT"/>
+        </w:rPr>
+        <w:t>Contribuição de cada elemento do grupo</w:t>
+      </w:r>
       <w:bookmarkEnd w:id="15"/>
-    </w:p>
-    <w:p>
-      <w:pPr>
-        <w:rPr>
-          <w:iCs/>
-          <w:lang w:val="pt-PT"/>
-        </w:rPr>
-      </w:pPr>
-      <w:r>
-        <w:rPr>
-          <w:highlight w:val="yellow"/>
-          <w:lang w:val="pt-PT"/>
-        </w:rPr>
-        <w:t>[</w:t>
-      </w:r>
-      <w:r>
-        <w:rPr>
-          <w:bCs/>
-          <w:iCs/>
-          <w:highlight w:val="yellow"/>
-          <w:lang w:val="pt-PT"/>
-        </w:rPr>
-        <w:t xml:space="preserve">Lista </w:t>
-      </w:r>
-      <w:r>
-        <w:rPr>
-          <w:iCs/>
-          <w:highlight w:val="yellow"/>
-          <w:lang w:val="pt-PT"/>
-        </w:rPr>
-        <w:t>de todos as funcionalidades não implementadas, ou implementadas apenas parcialmente para cada módulo].</w:t>
-      </w:r>
-    </w:p>
-    <w:p>
-      <w:pPr>
-        <w:rPr>
-          <w:iCs/>
-          <w:lang w:val="pt-PT"/>
-        </w:rPr>
-      </w:pPr>
-    </w:p>
-    <w:p>
-      <w:pPr>
-        <w:rPr>
-          <w:iCs/>
-          <w:lang w:val="pt-PT"/>
-        </w:rPr>
-      </w:pPr>
-    </w:p>
-    <w:p>
-      <w:pPr>
-        <w:pStyle w:val="Ttulo1"/>
-        <w:rPr>
-          <w:lang w:val="pt-PT"/>
-        </w:rPr>
-      </w:pPr>
-      <w:bookmarkStart w:id="16" w:name="_Toc433913623"/>
-      <w:bookmarkStart w:id="17" w:name="_Toc464549674"/>
-      <w:bookmarkStart w:id="18" w:name="_Toc528096944"/>
-      <w:r>
-        <w:rPr>
-          <w:lang w:val="pt-PT"/>
-        </w:rPr>
-        <w:t>Contribuição de cada elemento do grupo</w:t>
-      </w:r>
       <w:bookmarkEnd w:id="16"/>
       <w:bookmarkEnd w:id="17"/>
+    </w:p>
+    <w:p>
+      <w:pPr>
+        <w:rPr>
+          <w:iCs/>
+          <w:lang w:val="pt-PT"/>
+        </w:rPr>
+      </w:pPr>
+      <w:r>
+        <w:rPr>
+          <w:highlight w:val="yellow"/>
+          <w:lang w:val="pt-PT"/>
+        </w:rPr>
+        <w:t>[</w:t>
+      </w:r>
+      <w:r>
+        <w:rPr>
+          <w:bCs/>
+          <w:iCs/>
+          <w:highlight w:val="yellow"/>
+          <w:lang w:val="pt-PT"/>
+        </w:rPr>
+        <w:t>Indicação clara das funcionalidades implementadas por cada membro do grupo em cada módulo</w:t>
+      </w:r>
+      <w:r>
+        <w:rPr>
+          <w:iCs/>
+          <w:highlight w:val="yellow"/>
+          <w:lang w:val="pt-PT"/>
+        </w:rPr>
+        <w:t>].</w:t>
+      </w:r>
+    </w:p>
+    <w:p>
+      <w:pPr>
+        <w:rPr>
+          <w:iCs/>
+          <w:lang w:val="pt-PT"/>
+        </w:rPr>
+      </w:pPr>
+    </w:p>
+    <w:p>
+      <w:pPr>
+        <w:rPr>
+          <w:iCs/>
+          <w:lang w:val="pt-PT"/>
+        </w:rPr>
+      </w:pPr>
+    </w:p>
+    <w:p>
+      <w:pPr>
+        <w:pStyle w:val="Ttulo1"/>
+        <w:rPr>
+          <w:lang w:val="pt-PT"/>
+        </w:rPr>
+      </w:pPr>
+      <w:bookmarkStart w:id="18" w:name="_Toc433913624"/>
+      <w:bookmarkStart w:id="19" w:name="_Toc464549675"/>
+      <w:bookmarkStart w:id="20" w:name="_Toc528096945"/>
+      <w:r>
+        <w:rPr>
+          <w:lang w:val="pt-PT"/>
+        </w:rPr>
+        <w:t>Conclusão</w:t>
+      </w:r>
       <w:bookmarkEnd w:id="18"/>
-    </w:p>
-    <w:p>
-      <w:pPr>
-        <w:rPr>
-          <w:iCs/>
-          <w:lang w:val="pt-PT"/>
-        </w:rPr>
-      </w:pPr>
-      <w:r>
-        <w:rPr>
-          <w:highlight w:val="yellow"/>
-          <w:lang w:val="pt-PT"/>
-        </w:rPr>
-        <w:t>[</w:t>
-      </w:r>
-      <w:r>
-        <w:rPr>
-          <w:bCs/>
-          <w:iCs/>
-          <w:highlight w:val="yellow"/>
-          <w:lang w:val="pt-PT"/>
-        </w:rPr>
-        <w:t>Indicação clara das funcionalidades implementadas por cada membro do grupo em cada módulo</w:t>
-      </w:r>
-      <w:r>
-        <w:rPr>
-          <w:iCs/>
-          <w:highlight w:val="yellow"/>
-          <w:lang w:val="pt-PT"/>
-        </w:rPr>
-        <w:t>].</w:t>
-      </w:r>
-    </w:p>
-    <w:p>
-      <w:pPr>
-        <w:rPr>
-          <w:iCs/>
-          <w:lang w:val="pt-PT"/>
-        </w:rPr>
-      </w:pPr>
-    </w:p>
-    <w:p>
-      <w:pPr>
-        <w:rPr>
-          <w:iCs/>
-          <w:lang w:val="pt-PT"/>
-        </w:rPr>
-      </w:pPr>
-    </w:p>
-    <w:p>
-      <w:pPr>
-        <w:pStyle w:val="Ttulo1"/>
-        <w:rPr>
-          <w:lang w:val="pt-PT"/>
-        </w:rPr>
-      </w:pPr>
-      <w:bookmarkStart w:id="19" w:name="_Toc433913624"/>
-      <w:bookmarkStart w:id="20" w:name="_Toc464549675"/>
-      <w:bookmarkStart w:id="21" w:name="_Toc528096945"/>
-      <w:r>
-        <w:rPr>
-          <w:lang w:val="pt-PT"/>
-        </w:rPr>
-        <w:t>Conclusão</w:t>
-      </w:r>
       <w:bookmarkEnd w:id="19"/>
       <w:bookmarkEnd w:id="20"/>
-      <w:bookmarkEnd w:id="21"/>
     </w:p>
     <w:p>
       <w:pPr>
@@ -4157,10 +4776,179 @@
     </w:p>
     <w:p>
       <w:pPr>
-        <w:rPr>
-          <w:lang w:val="pt-PT"/>
-        </w:rPr>
-      </w:pPr>
+        <w:ind w:firstLine="720"/>
+        <w:rPr>
+          <w:lang w:val="pt-PT"/>
+        </w:rPr>
+      </w:pPr>
+      <w:r>
+        <w:rPr>
+          <w:lang w:val="pt-PT"/>
+        </w:rPr>
+        <w:t xml:space="preserve">Este trabalho </w:t>
+      </w:r>
+      <w:r>
+        <w:rPr>
+          <w:lang w:val="pt-PT"/>
+        </w:rPr>
+        <w:t xml:space="preserve">foi interessante do ponto de vista de programador uma vez que pudemos tomar decisões relativas ao funcionamento interligado dos vários </w:t>
+      </w:r>
+      <w:proofErr w:type="spellStart"/>
+      <w:r>
+        <w:rPr>
+          <w:i/>
+          <w:lang w:val="pt-PT"/>
+        </w:rPr>
+        <w:t>providers</w:t>
+      </w:r>
+      <w:proofErr w:type="spellEnd"/>
+      <w:r>
+        <w:rPr>
+          <w:i/>
+          <w:lang w:val="pt-PT"/>
+        </w:rPr>
+        <w:t>.</w:t>
+      </w:r>
+      <w:r>
+        <w:rPr>
+          <w:lang w:val="pt-PT"/>
+        </w:rPr>
+        <w:t xml:space="preserve"> Era necessário para o projeto que os </w:t>
+      </w:r>
+      <w:proofErr w:type="spellStart"/>
+      <w:r>
+        <w:rPr>
+          <w:i/>
+          <w:lang w:val="pt-PT"/>
+        </w:rPr>
+        <w:t>providers</w:t>
+      </w:r>
+      <w:proofErr w:type="spellEnd"/>
+      <w:r>
+        <w:rPr>
+          <w:lang w:val="pt-PT"/>
+        </w:rPr>
+        <w:t xml:space="preserve"> conseguissem comunicar uns com os outros de uma forma quase que sequencial. Em que são recebidos os dados no </w:t>
+      </w:r>
+      <w:proofErr w:type="spellStart"/>
+      <w:r>
+        <w:rPr>
+          <w:lang w:val="pt-PT"/>
+        </w:rPr>
+        <w:t>ParkDACE</w:t>
+      </w:r>
+      <w:proofErr w:type="spellEnd"/>
+      <w:r>
+        <w:rPr>
+          <w:lang w:val="pt-PT"/>
+        </w:rPr>
+        <w:t xml:space="preserve">, </w:t>
+      </w:r>
+      <w:r>
+        <w:rPr>
+          <w:lang w:val="pt-PT"/>
+        </w:rPr>
+        <w:t>tratados</w:t>
+      </w:r>
+      <w:r>
+        <w:rPr>
+          <w:lang w:val="pt-PT"/>
+        </w:rPr>
+        <w:t xml:space="preserve"> com as informações adicionais e </w:t>
+      </w:r>
+      <w:r>
+        <w:rPr>
+          <w:lang w:val="pt-PT"/>
+        </w:rPr>
+        <w:t>enviados</w:t>
+      </w:r>
+      <w:r>
+        <w:rPr>
+          <w:lang w:val="pt-PT"/>
+        </w:rPr>
+        <w:t xml:space="preserve"> para o </w:t>
+      </w:r>
+      <w:proofErr w:type="spellStart"/>
+      <w:r>
+        <w:rPr>
+          <w:lang w:val="pt-PT"/>
+        </w:rPr>
+        <w:t>ParkSS</w:t>
+      </w:r>
+      <w:proofErr w:type="spellEnd"/>
+      <w:r>
+        <w:rPr>
+          <w:lang w:val="pt-PT"/>
+        </w:rPr>
+        <w:t xml:space="preserve"> de forma a serem registados na base de dados. Uma vez registados, apli</w:t>
+      </w:r>
+      <w:r>
+        <w:rPr>
+          <w:lang w:val="pt-PT"/>
+        </w:rPr>
+        <w:t>ca</w:t>
+      </w:r>
+      <w:r>
+        <w:rPr>
+          <w:lang w:val="pt-PT"/>
+        </w:rPr>
+        <w:t xml:space="preserve">ções como uma aplicação </w:t>
+      </w:r>
+      <w:proofErr w:type="spellStart"/>
+      <w:r>
+        <w:rPr>
+          <w:i/>
+          <w:lang w:val="pt-PT"/>
+        </w:rPr>
+        <w:t>windows</w:t>
+      </w:r>
+      <w:proofErr w:type="spellEnd"/>
+      <w:r>
+        <w:rPr>
+          <w:lang w:val="pt-PT"/>
+        </w:rPr>
+        <w:t xml:space="preserve"> ou uma página web seja no browser ou em mobile, conseguem aceder a esses dados fazendo pedidos ao </w:t>
+      </w:r>
+      <w:proofErr w:type="spellStart"/>
+      <w:r>
+        <w:rPr>
+          <w:lang w:val="pt-PT"/>
+        </w:rPr>
+        <w:t>SmartPark</w:t>
+      </w:r>
+      <w:proofErr w:type="spellEnd"/>
+      <w:r>
+        <w:rPr>
+          <w:lang w:val="pt-PT"/>
+        </w:rPr>
+        <w:t xml:space="preserve">. </w:t>
+      </w:r>
+    </w:p>
+    <w:p>
+      <w:pPr>
+        <w:ind w:firstLine="720"/>
+        <w:rPr>
+          <w:lang w:val="pt-PT"/>
+        </w:rPr>
+      </w:pPr>
+      <w:r>
+        <w:rPr>
+          <w:lang w:val="pt-PT"/>
+        </w:rPr>
+        <w:t xml:space="preserve">Tivemos algumas dificuldades mais na área da escolha de funcionamento, muitas vezes não sabendo bem que opções é que estavam </w:t>
+      </w:r>
+      <w:r>
+        <w:rPr>
+          <w:lang w:val="pt-PT"/>
+        </w:rPr>
+        <w:t xml:space="preserve">disponíveis para tomar. Em geral pensamos que tenha sido um desenvolvimento bastante positivo com um resultado </w:t>
+      </w:r>
+      <w:r>
+        <w:rPr>
+          <w:lang w:val="pt-PT"/>
+        </w:rPr>
+        <w:t>que estamos orgulhosos ainda que a linguagem não fosse um forte de nenhum dos membros do grupo o que provou um desafio interessante de ultrapassar.</w:t>
+      </w:r>
     </w:p>
     <w:p>
       <w:pPr>
@@ -4182,9 +4970,9 @@
           <w:lang w:val="pt-PT"/>
         </w:rPr>
       </w:pPr>
-      <w:bookmarkStart w:id="22" w:name="_Toc433913625"/>
-      <w:bookmarkStart w:id="23" w:name="_Toc464549676"/>
-      <w:bookmarkStart w:id="24" w:name="_Toc528096946"/>
+      <w:bookmarkStart w:id="21" w:name="_Toc433913625"/>
+      <w:bookmarkStart w:id="22" w:name="_Toc464549676"/>
+      <w:bookmarkStart w:id="23" w:name="_Toc528096946"/>
       <w:r>
         <w:rPr>
           <w:i/>
@@ -4205,44 +4993,46 @@
         </w:rPr>
         <w:t>m dos Ficheiro XML utilizados</w:t>
       </w:r>
+      <w:bookmarkEnd w:id="21"/>
       <w:bookmarkEnd w:id="22"/>
       <w:bookmarkEnd w:id="23"/>
+    </w:p>
+    <w:p>
+      <w:pPr>
+        <w:rPr>
+          <w:lang w:val="pt-PT"/>
+        </w:rPr>
+      </w:pPr>
+      <w:proofErr w:type="gramStart"/>
+      <w:r>
+        <w:rPr>
+          <w:lang w:val="pt-PT"/>
+        </w:rPr>
+        <w:t>[Colocar</w:t>
+      </w:r>
+      <w:proofErr w:type="gramEnd"/>
+      <w:r>
+        <w:rPr>
+          <w:lang w:val="pt-PT"/>
+        </w:rPr>
+        <w:t xml:space="preserve"> o XSD e respetivo XML para o(s) diverso(s) ficheiro(s) de XML que foram criados no projeto.]</w:t>
+      </w:r>
+    </w:p>
+    <w:p>
+      <w:pPr>
+        <w:rPr>
+          <w:lang w:val="pt-PT"/>
+        </w:rPr>
+      </w:pPr>
+    </w:p>
+    <w:p>
+      <w:pPr>
+        <w:rPr>
+          <w:lang w:val="pt-PT"/>
+        </w:rPr>
+      </w:pPr>
+      <w:bookmarkStart w:id="24" w:name="_GoBack"/>
       <w:bookmarkEnd w:id="24"/>
-    </w:p>
-    <w:p>
-      <w:pPr>
-        <w:rPr>
-          <w:lang w:val="pt-PT"/>
-        </w:rPr>
-      </w:pPr>
-      <w:proofErr w:type="gramStart"/>
-      <w:r>
-        <w:rPr>
-          <w:lang w:val="pt-PT"/>
-        </w:rPr>
-        <w:t>[Colocar</w:t>
-      </w:r>
-      <w:proofErr w:type="gramEnd"/>
-      <w:r>
-        <w:rPr>
-          <w:lang w:val="pt-PT"/>
-        </w:rPr>
-        <w:t xml:space="preserve"> o XSD e respetivo XML para o(s) diverso(s) ficheiro(s) de XML que foram criados no projeto.]</w:t>
-      </w:r>
-    </w:p>
-    <w:p>
-      <w:pPr>
-        <w:rPr>
-          <w:lang w:val="pt-PT"/>
-        </w:rPr>
-      </w:pPr>
-    </w:p>
-    <w:p>
-      <w:pPr>
-        <w:rPr>
-          <w:lang w:val="pt-PT"/>
-        </w:rPr>
-      </w:pPr>
     </w:p>
     <w:p>
       <w:pPr>
@@ -4315,13 +5105,7 @@
         <w:rPr>
           <w:lang w:val="pt-PT"/>
         </w:rPr>
-        <w:t>trabalho</w:t>
-      </w:r>
-      <w:r>
-        <w:rPr>
-          <w:lang w:val="pt-PT"/>
-        </w:rPr>
-        <w:t xml:space="preserve"> (caso se justifique)</w:t>
+        <w:t>trabalho (caso se justifique)</w:t>
       </w:r>
       <w:r>
         <w:rPr>
@@ -4362,11 +5146,11 @@
       </w:pPr>
     </w:p>
     <w:sectPr>
-      <w:headerReference w:type="default" r:id="rId8"/>
-      <w:footerReference w:type="even" r:id="rId9"/>
-      <w:footerReference w:type="default" r:id="rId10"/>
-      <w:headerReference w:type="first" r:id="rId11"/>
-      <w:footerReference w:type="first" r:id="rId12"/>
+      <w:headerReference w:type="default" r:id="rId10"/>
+      <w:footerReference w:type="even" r:id="rId11"/>
+      <w:footerReference w:type="default" r:id="rId12"/>
+      <w:headerReference w:type="first" r:id="rId13"/>
+      <w:footerReference w:type="first" r:id="rId14"/>
       <w:pgSz w:w="11900" w:h="16840"/>
       <w:pgMar w:top="1440" w:right="1080" w:bottom="1440" w:left="1080" w:header="708" w:footer="708" w:gutter="0"/>
       <w:cols w:space="708"/>
@@ -5903,7 +6687,6 @@
   <w:style w:type="character" w:default="1" w:styleId="Tipodeletrapredefinidodopargrafo">
     <w:name w:val="Default Paragraph Font"/>
     <w:uiPriority w:val="1"/>
-    <w:semiHidden/>
     <w:unhideWhenUsed/>
   </w:style>
   <w:style w:type="table" w:default="1" w:styleId="Tabelanormal">
@@ -6358,6 +7141,16 @@
       <w:u w:val="single"/>
     </w:rPr>
   </w:style>
+  <w:style w:type="character" w:styleId="MenoNoResolvida">
+    <w:name w:val="Unresolved Mention"/>
+    <w:basedOn w:val="Tipodeletrapredefinidodopargrafo"/>
+    <w:uiPriority w:val="99"/>
+    <w:rsid w:val="00281FB9"/>
+    <w:rPr>
+      <w:color w:val="605E5C"/>
+      <w:shd w:val="clear" w:color="auto" w:fill="E1DFDD"/>
+    </w:rPr>
+  </w:style>
 </w:styles>
 </file>
 
@@ -6627,7 +7420,7 @@
 </file>
 
 <file path=customXml/itemProps1.xml><?xml version="1.0" encoding="utf-8"?>
-<ds:datastoreItem xmlns:ds="http://schemas.openxmlformats.org/officeDocument/2006/customXml" ds:itemID="{819E26D1-5065-480F-8E37-D7C4820A0511}">
+<ds:datastoreItem xmlns:ds="http://schemas.openxmlformats.org/officeDocument/2006/customXml" ds:itemID="{7B15E7A8-4D6E-4C2F-A4D9-9D0882A2C8BC}">
   <ds:schemaRefs>
     <ds:schemaRef ds:uri="http://schemas.openxmlformats.org/officeDocument/2006/bibliography"/>
   </ds:schemaRefs>

</xml_diff>